<commit_message>
Pequenas atualizacoes na Especificacao de Requisitos
</commit_message>
<xml_diff>
--- a/PUniversidadeSimples/docs/analise/UniSimples - Especificação dos Requisitos do Software (Versão 1.1).docx
+++ b/PUniversidadeSimples/docs/analise/UniSimples - Especificação dos Requisitos do Software (Versão 1.1).docx
@@ -286,7 +286,29 @@
         <w:pStyle w:val="normal0"/>
         <w:spacing w:before="80" w:after="80"/>
         <w:contextualSpacing w:val="0"/>
-        <w:jc w:val="center"/>
+        <w:jc w:val="both"/>
+        <w:rPr>
+          <w:sz w:val="22"/>
+        </w:rPr>
+      </w:pPr>
+    </w:p>
+    <w:p>
+      <w:pPr>
+        <w:pStyle w:val="normal0"/>
+        <w:spacing w:before="80" w:after="80"/>
+        <w:contextualSpacing w:val="0"/>
+        <w:jc w:val="both"/>
+        <w:rPr>
+          <w:sz w:val="22"/>
+        </w:rPr>
+      </w:pPr>
+    </w:p>
+    <w:p>
+      <w:pPr>
+        <w:pStyle w:val="normal0"/>
+        <w:spacing w:before="80" w:after="80"/>
+        <w:contextualSpacing w:val="0"/>
+        <w:jc w:val="both"/>
       </w:pPr>
       <w:r>
         <w:rPr>
@@ -310,8 +332,36 @@
         <w:rPr>
           <w:sz w:val="22"/>
         </w:rPr>
-        <w:t>UNIVERSIDADE SIMPLES.</w:t>
+        <w:t>UNIVERSIDADE SIMPLES</w:t>
       </w:r>
+      <w:r>
+        <w:rPr>
+          <w:sz w:val="22"/>
+        </w:rPr>
+        <w:t xml:space="preserve"> produzida anteriormente pelos desenvolvedores Allan Moura e Joselito Mendes</w:t>
+      </w:r>
+      <w:r>
+        <w:rPr>
+          <w:sz w:val="22"/>
+        </w:rPr>
+        <w:t>.</w:t>
+      </w:r>
+    </w:p>
+    <w:p>
+      <w:pPr>
+        <w:pStyle w:val="normal0"/>
+        <w:spacing w:before="80" w:after="80"/>
+        <w:contextualSpacing w:val="0"/>
+        <w:jc w:val="both"/>
+      </w:pPr>
+    </w:p>
+    <w:p>
+      <w:pPr>
+        <w:pStyle w:val="normal0"/>
+        <w:spacing w:before="80" w:after="80"/>
+        <w:contextualSpacing w:val="0"/>
+        <w:jc w:val="both"/>
+      </w:pPr>
     </w:p>
     <w:p>
       <w:pPr>
@@ -431,683 +481,47 @@
           </w:p>
         </w:tc>
       </w:tr>
-      <w:tr>
-        <w:tc>
-          <w:tcPr>
-            <w:tcW w:w="3331" w:type="dxa"/>
-            <w:shd w:val="clear" w:color="auto" w:fill="FFFFFF"/>
-            <w:tcMar>
-              <w:left w:w="70" w:type="dxa"/>
-              <w:right w:w="70" w:type="dxa"/>
-            </w:tcMar>
-          </w:tcPr>
-          <w:p>
-            <w:pPr>
-              <w:pStyle w:val="normal0"/>
-              <w:widowControl w:val="0"/>
-              <w:spacing w:line="276" w:lineRule="auto"/>
-              <w:contextualSpacing w:val="0"/>
-            </w:pPr>
-          </w:p>
-        </w:tc>
-        <w:tc>
-          <w:tcPr>
-            <w:tcW w:w="2078" w:type="dxa"/>
-            <w:shd w:val="clear" w:color="auto" w:fill="FFFFFF"/>
-            <w:tcMar>
-              <w:left w:w="70" w:type="dxa"/>
-              <w:right w:w="70" w:type="dxa"/>
-            </w:tcMar>
-          </w:tcPr>
-          <w:p>
-            <w:pPr>
-              <w:pStyle w:val="normal0"/>
-              <w:widowControl w:val="0"/>
-              <w:spacing w:line="276" w:lineRule="auto"/>
-              <w:contextualSpacing w:val="0"/>
-            </w:pPr>
-          </w:p>
-        </w:tc>
-        <w:tc>
-          <w:tcPr>
-            <w:tcW w:w="4037" w:type="dxa"/>
-            <w:shd w:val="clear" w:color="auto" w:fill="FFFFFF"/>
-            <w:tcMar>
-              <w:left w:w="70" w:type="dxa"/>
-              <w:right w:w="70" w:type="dxa"/>
-            </w:tcMar>
-          </w:tcPr>
-          <w:p>
-            <w:pPr>
-              <w:pStyle w:val="normal0"/>
-              <w:spacing w:before="80" w:after="80"/>
-              <w:contextualSpacing w:val="0"/>
-              <w:jc w:val="both"/>
-            </w:pPr>
-          </w:p>
-        </w:tc>
-      </w:tr>
-      <w:tr>
-        <w:tc>
-          <w:tcPr>
-            <w:tcW w:w="3331" w:type="dxa"/>
-            <w:shd w:val="clear" w:color="auto" w:fill="FFFFFF"/>
-            <w:tcMar>
-              <w:left w:w="70" w:type="dxa"/>
-              <w:right w:w="70" w:type="dxa"/>
-            </w:tcMar>
-          </w:tcPr>
-          <w:p>
-            <w:pPr>
-              <w:pStyle w:val="normal0"/>
-              <w:spacing w:before="80" w:after="80"/>
-              <w:contextualSpacing w:val="0"/>
-              <w:jc w:val="both"/>
-            </w:pPr>
-            <w:r>
-              <w:rPr>
-                <w:sz w:val="22"/>
-              </w:rPr>
-              <w:t>&lt;Nome&gt;</w:t>
-            </w:r>
-          </w:p>
-        </w:tc>
-        <w:tc>
-          <w:tcPr>
-            <w:tcW w:w="2078" w:type="dxa"/>
-            <w:shd w:val="clear" w:color="auto" w:fill="FFFFFF"/>
-            <w:tcMar>
-              <w:left w:w="70" w:type="dxa"/>
-              <w:right w:w="70" w:type="dxa"/>
-            </w:tcMar>
-          </w:tcPr>
-          <w:p>
-            <w:pPr>
-              <w:pStyle w:val="normal0"/>
-              <w:spacing w:before="80" w:after="80"/>
-              <w:contextualSpacing w:val="0"/>
-              <w:jc w:val="both"/>
-            </w:pPr>
-            <w:r>
-              <w:rPr>
-                <w:sz w:val="22"/>
-              </w:rPr>
-              <w:t>&lt;Data&gt;</w:t>
-            </w:r>
-          </w:p>
-        </w:tc>
-        <w:tc>
-          <w:tcPr>
-            <w:tcW w:w="4037" w:type="dxa"/>
-            <w:shd w:val="clear" w:color="auto" w:fill="FFFFFF"/>
-            <w:tcMar>
-              <w:left w:w="70" w:type="dxa"/>
-              <w:right w:w="70" w:type="dxa"/>
-            </w:tcMar>
-          </w:tcPr>
-          <w:p>
-            <w:pPr>
-              <w:pStyle w:val="normal0"/>
-              <w:spacing w:before="80" w:after="80"/>
-              <w:contextualSpacing w:val="0"/>
-              <w:jc w:val="both"/>
-            </w:pPr>
-          </w:p>
-        </w:tc>
-      </w:tr>
-      <w:tr>
-        <w:tc>
-          <w:tcPr>
-            <w:tcW w:w="3331" w:type="dxa"/>
-            <w:shd w:val="clear" w:color="auto" w:fill="FFFFFF"/>
-            <w:tcMar>
-              <w:left w:w="70" w:type="dxa"/>
-              <w:right w:w="70" w:type="dxa"/>
-            </w:tcMar>
-          </w:tcPr>
-          <w:p>
-            <w:pPr>
-              <w:pStyle w:val="normal0"/>
-              <w:widowControl w:val="0"/>
-              <w:spacing w:line="276" w:lineRule="auto"/>
-              <w:contextualSpacing w:val="0"/>
-            </w:pPr>
-          </w:p>
-        </w:tc>
-        <w:tc>
-          <w:tcPr>
-            <w:tcW w:w="2078" w:type="dxa"/>
-            <w:shd w:val="clear" w:color="auto" w:fill="FFFFFF"/>
-            <w:tcMar>
-              <w:left w:w="70" w:type="dxa"/>
-              <w:right w:w="70" w:type="dxa"/>
-            </w:tcMar>
-          </w:tcPr>
-          <w:p>
-            <w:pPr>
-              <w:pStyle w:val="normal0"/>
-              <w:widowControl w:val="0"/>
-              <w:spacing w:line="276" w:lineRule="auto"/>
-              <w:contextualSpacing w:val="0"/>
-            </w:pPr>
-          </w:p>
-        </w:tc>
-        <w:tc>
-          <w:tcPr>
-            <w:tcW w:w="4037" w:type="dxa"/>
-            <w:shd w:val="clear" w:color="auto" w:fill="FFFFFF"/>
-            <w:tcMar>
-              <w:left w:w="70" w:type="dxa"/>
-              <w:right w:w="70" w:type="dxa"/>
-            </w:tcMar>
-          </w:tcPr>
-          <w:p>
-            <w:pPr>
-              <w:pStyle w:val="normal0"/>
-              <w:spacing w:before="80" w:after="80"/>
-              <w:contextualSpacing w:val="0"/>
-              <w:jc w:val="both"/>
-            </w:pPr>
-          </w:p>
-        </w:tc>
-      </w:tr>
-      <w:tr>
-        <w:tc>
-          <w:tcPr>
-            <w:tcW w:w="3331" w:type="dxa"/>
-            <w:shd w:val="clear" w:color="auto" w:fill="FFFFFF"/>
-            <w:tcMar>
-              <w:left w:w="70" w:type="dxa"/>
-              <w:right w:w="70" w:type="dxa"/>
-            </w:tcMar>
-          </w:tcPr>
-          <w:p>
-            <w:pPr>
-              <w:pStyle w:val="normal0"/>
-              <w:spacing w:before="80" w:after="80"/>
-              <w:contextualSpacing w:val="0"/>
-              <w:jc w:val="both"/>
-            </w:pPr>
-            <w:r>
-              <w:rPr>
-                <w:sz w:val="22"/>
-              </w:rPr>
-              <w:t>&lt;Nome&gt;</w:t>
-            </w:r>
-          </w:p>
-        </w:tc>
-        <w:tc>
-          <w:tcPr>
-            <w:tcW w:w="2078" w:type="dxa"/>
-            <w:shd w:val="clear" w:color="auto" w:fill="FFFFFF"/>
-            <w:tcMar>
-              <w:left w:w="70" w:type="dxa"/>
-              <w:right w:w="70" w:type="dxa"/>
-            </w:tcMar>
-          </w:tcPr>
-          <w:p>
-            <w:pPr>
-              <w:pStyle w:val="normal0"/>
-              <w:spacing w:before="80" w:after="80"/>
-              <w:contextualSpacing w:val="0"/>
-              <w:jc w:val="both"/>
-            </w:pPr>
-            <w:r>
-              <w:rPr>
-                <w:sz w:val="22"/>
-              </w:rPr>
-              <w:t>&lt;Data&gt;</w:t>
-            </w:r>
-          </w:p>
-        </w:tc>
-        <w:tc>
-          <w:tcPr>
-            <w:tcW w:w="4037" w:type="dxa"/>
-            <w:shd w:val="clear" w:color="auto" w:fill="FFFFFF"/>
-            <w:tcMar>
-              <w:left w:w="70" w:type="dxa"/>
-              <w:right w:w="70" w:type="dxa"/>
-            </w:tcMar>
-          </w:tcPr>
-          <w:p>
-            <w:pPr>
-              <w:pStyle w:val="normal0"/>
-              <w:spacing w:before="80" w:after="80"/>
-              <w:contextualSpacing w:val="0"/>
-              <w:jc w:val="both"/>
-            </w:pPr>
-          </w:p>
-        </w:tc>
-      </w:tr>
-      <w:tr>
-        <w:tc>
-          <w:tcPr>
-            <w:tcW w:w="3331" w:type="dxa"/>
-            <w:shd w:val="clear" w:color="auto" w:fill="FFFFFF"/>
-            <w:tcMar>
-              <w:left w:w="70" w:type="dxa"/>
-              <w:right w:w="70" w:type="dxa"/>
-            </w:tcMar>
-          </w:tcPr>
-          <w:p>
-            <w:pPr>
-              <w:pStyle w:val="normal0"/>
-              <w:widowControl w:val="0"/>
-              <w:spacing w:line="276" w:lineRule="auto"/>
-              <w:contextualSpacing w:val="0"/>
-            </w:pPr>
-          </w:p>
-        </w:tc>
-        <w:tc>
-          <w:tcPr>
-            <w:tcW w:w="2078" w:type="dxa"/>
-            <w:shd w:val="clear" w:color="auto" w:fill="FFFFFF"/>
-            <w:tcMar>
-              <w:left w:w="70" w:type="dxa"/>
-              <w:right w:w="70" w:type="dxa"/>
-            </w:tcMar>
-          </w:tcPr>
-          <w:p>
-            <w:pPr>
-              <w:pStyle w:val="normal0"/>
-              <w:widowControl w:val="0"/>
-              <w:spacing w:line="276" w:lineRule="auto"/>
-              <w:contextualSpacing w:val="0"/>
-            </w:pPr>
-          </w:p>
-        </w:tc>
-        <w:tc>
-          <w:tcPr>
-            <w:tcW w:w="4037" w:type="dxa"/>
-            <w:shd w:val="clear" w:color="auto" w:fill="FFFFFF"/>
-            <w:tcMar>
-              <w:left w:w="70" w:type="dxa"/>
-              <w:right w:w="70" w:type="dxa"/>
-            </w:tcMar>
-          </w:tcPr>
-          <w:p>
-            <w:pPr>
-              <w:pStyle w:val="normal0"/>
-              <w:spacing w:before="80" w:after="80"/>
-              <w:contextualSpacing w:val="0"/>
-              <w:jc w:val="both"/>
-            </w:pPr>
-          </w:p>
-        </w:tc>
-      </w:tr>
-      <w:tr>
-        <w:tc>
-          <w:tcPr>
-            <w:tcW w:w="3331" w:type="dxa"/>
-            <w:shd w:val="clear" w:color="auto" w:fill="FFFFFF"/>
-            <w:tcMar>
-              <w:left w:w="70" w:type="dxa"/>
-              <w:right w:w="70" w:type="dxa"/>
-            </w:tcMar>
-          </w:tcPr>
-          <w:p>
-            <w:pPr>
-              <w:pStyle w:val="normal0"/>
-              <w:spacing w:before="80" w:after="80"/>
-              <w:contextualSpacing w:val="0"/>
-              <w:jc w:val="both"/>
-            </w:pPr>
-            <w:r>
-              <w:rPr>
-                <w:sz w:val="22"/>
-              </w:rPr>
-              <w:t>&lt;Nome&gt;</w:t>
-            </w:r>
-          </w:p>
-        </w:tc>
-        <w:tc>
-          <w:tcPr>
-            <w:tcW w:w="2078" w:type="dxa"/>
-            <w:shd w:val="clear" w:color="auto" w:fill="FFFFFF"/>
-            <w:tcMar>
-              <w:left w:w="70" w:type="dxa"/>
-              <w:right w:w="70" w:type="dxa"/>
-            </w:tcMar>
-          </w:tcPr>
-          <w:p>
-            <w:pPr>
-              <w:pStyle w:val="normal0"/>
-              <w:spacing w:before="80" w:after="80"/>
-              <w:contextualSpacing w:val="0"/>
-              <w:jc w:val="both"/>
-            </w:pPr>
-            <w:r>
-              <w:rPr>
-                <w:sz w:val="22"/>
-              </w:rPr>
-              <w:t>&lt;Data&gt;</w:t>
-            </w:r>
-          </w:p>
-        </w:tc>
-        <w:tc>
-          <w:tcPr>
-            <w:tcW w:w="4037" w:type="dxa"/>
-            <w:shd w:val="clear" w:color="auto" w:fill="FFFFFF"/>
-            <w:tcMar>
-              <w:left w:w="70" w:type="dxa"/>
-              <w:right w:w="70" w:type="dxa"/>
-            </w:tcMar>
-          </w:tcPr>
-          <w:p>
-            <w:pPr>
-              <w:pStyle w:val="normal0"/>
-              <w:spacing w:before="80" w:after="80"/>
-              <w:contextualSpacing w:val="0"/>
-              <w:jc w:val="both"/>
-            </w:pPr>
-          </w:p>
-        </w:tc>
-      </w:tr>
-      <w:tr>
-        <w:tc>
-          <w:tcPr>
-            <w:tcW w:w="3331" w:type="dxa"/>
-            <w:shd w:val="clear" w:color="auto" w:fill="FFFFFF"/>
-            <w:tcMar>
-              <w:left w:w="70" w:type="dxa"/>
-              <w:right w:w="70" w:type="dxa"/>
-            </w:tcMar>
-          </w:tcPr>
-          <w:p>
-            <w:pPr>
-              <w:pStyle w:val="normal0"/>
-              <w:widowControl w:val="0"/>
-              <w:spacing w:line="276" w:lineRule="auto"/>
-              <w:contextualSpacing w:val="0"/>
-            </w:pPr>
-          </w:p>
-        </w:tc>
-        <w:tc>
-          <w:tcPr>
-            <w:tcW w:w="2078" w:type="dxa"/>
-            <w:shd w:val="clear" w:color="auto" w:fill="FFFFFF"/>
-            <w:tcMar>
-              <w:left w:w="70" w:type="dxa"/>
-              <w:right w:w="70" w:type="dxa"/>
-            </w:tcMar>
-          </w:tcPr>
-          <w:p>
-            <w:pPr>
-              <w:pStyle w:val="normal0"/>
-              <w:widowControl w:val="0"/>
-              <w:spacing w:line="276" w:lineRule="auto"/>
-              <w:contextualSpacing w:val="0"/>
-            </w:pPr>
-          </w:p>
-        </w:tc>
-        <w:tc>
-          <w:tcPr>
-            <w:tcW w:w="4037" w:type="dxa"/>
-            <w:shd w:val="clear" w:color="auto" w:fill="FFFFFF"/>
-            <w:tcMar>
-              <w:left w:w="70" w:type="dxa"/>
-              <w:right w:w="70" w:type="dxa"/>
-            </w:tcMar>
-          </w:tcPr>
-          <w:p>
-            <w:pPr>
-              <w:pStyle w:val="normal0"/>
-              <w:spacing w:before="80" w:after="80"/>
-              <w:contextualSpacing w:val="0"/>
-              <w:jc w:val="both"/>
-            </w:pPr>
-          </w:p>
-        </w:tc>
-      </w:tr>
-      <w:tr>
-        <w:tc>
-          <w:tcPr>
-            <w:tcW w:w="3331" w:type="dxa"/>
-            <w:shd w:val="clear" w:color="auto" w:fill="FFFFFF"/>
-            <w:tcMar>
-              <w:left w:w="70" w:type="dxa"/>
-              <w:right w:w="70" w:type="dxa"/>
-            </w:tcMar>
-          </w:tcPr>
-          <w:p>
-            <w:pPr>
-              <w:pStyle w:val="normal0"/>
-              <w:spacing w:before="80" w:after="80"/>
-              <w:contextualSpacing w:val="0"/>
-              <w:jc w:val="both"/>
-            </w:pPr>
-            <w:r>
-              <w:rPr>
-                <w:sz w:val="22"/>
-              </w:rPr>
-              <w:t>&lt;Nome&gt;</w:t>
-            </w:r>
-          </w:p>
-        </w:tc>
-        <w:tc>
-          <w:tcPr>
-            <w:tcW w:w="2078" w:type="dxa"/>
-            <w:shd w:val="clear" w:color="auto" w:fill="FFFFFF"/>
-            <w:tcMar>
-              <w:left w:w="70" w:type="dxa"/>
-              <w:right w:w="70" w:type="dxa"/>
-            </w:tcMar>
-          </w:tcPr>
-          <w:p>
-            <w:pPr>
-              <w:pStyle w:val="normal0"/>
-              <w:spacing w:before="80" w:after="80"/>
-              <w:contextualSpacing w:val="0"/>
-              <w:jc w:val="both"/>
-            </w:pPr>
-            <w:r>
-              <w:rPr>
-                <w:sz w:val="22"/>
-              </w:rPr>
-              <w:t>&lt;Data&gt;</w:t>
-            </w:r>
-          </w:p>
-        </w:tc>
-        <w:tc>
-          <w:tcPr>
-            <w:tcW w:w="4037" w:type="dxa"/>
-            <w:shd w:val="clear" w:color="auto" w:fill="FFFFFF"/>
-            <w:tcMar>
-              <w:left w:w="70" w:type="dxa"/>
-              <w:right w:w="70" w:type="dxa"/>
-            </w:tcMar>
-          </w:tcPr>
-          <w:p>
-            <w:pPr>
-              <w:pStyle w:val="normal0"/>
-              <w:spacing w:before="80" w:after="80"/>
-              <w:contextualSpacing w:val="0"/>
-              <w:jc w:val="both"/>
-            </w:pPr>
-          </w:p>
-        </w:tc>
-      </w:tr>
-      <w:tr>
-        <w:tc>
-          <w:tcPr>
-            <w:tcW w:w="3331" w:type="dxa"/>
-            <w:shd w:val="clear" w:color="auto" w:fill="FFFFFF"/>
-            <w:tcMar>
-              <w:left w:w="70" w:type="dxa"/>
-              <w:right w:w="70" w:type="dxa"/>
-            </w:tcMar>
-          </w:tcPr>
-          <w:p>
-            <w:pPr>
-              <w:pStyle w:val="normal0"/>
-              <w:widowControl w:val="0"/>
-              <w:spacing w:line="276" w:lineRule="auto"/>
-              <w:contextualSpacing w:val="0"/>
-            </w:pPr>
-          </w:p>
-        </w:tc>
-        <w:tc>
-          <w:tcPr>
-            <w:tcW w:w="2078" w:type="dxa"/>
-            <w:shd w:val="clear" w:color="auto" w:fill="FFFFFF"/>
-            <w:tcMar>
-              <w:left w:w="70" w:type="dxa"/>
-              <w:right w:w="70" w:type="dxa"/>
-            </w:tcMar>
-          </w:tcPr>
-          <w:p>
-            <w:pPr>
-              <w:pStyle w:val="normal0"/>
-              <w:widowControl w:val="0"/>
-              <w:spacing w:line="276" w:lineRule="auto"/>
-              <w:contextualSpacing w:val="0"/>
-            </w:pPr>
-          </w:p>
-        </w:tc>
-        <w:tc>
-          <w:tcPr>
-            <w:tcW w:w="4037" w:type="dxa"/>
-            <w:shd w:val="clear" w:color="auto" w:fill="FFFFFF"/>
-            <w:tcMar>
-              <w:left w:w="70" w:type="dxa"/>
-              <w:right w:w="70" w:type="dxa"/>
-            </w:tcMar>
-          </w:tcPr>
-          <w:p>
-            <w:pPr>
-              <w:pStyle w:val="normal0"/>
-              <w:spacing w:before="80" w:after="80"/>
-              <w:contextualSpacing w:val="0"/>
-              <w:jc w:val="both"/>
-            </w:pPr>
-          </w:p>
-        </w:tc>
-      </w:tr>
-      <w:tr>
-        <w:tc>
-          <w:tcPr>
-            <w:tcW w:w="3331" w:type="dxa"/>
-            <w:shd w:val="clear" w:color="auto" w:fill="FFFFFF"/>
-            <w:tcMar>
-              <w:left w:w="70" w:type="dxa"/>
-              <w:right w:w="70" w:type="dxa"/>
-            </w:tcMar>
-          </w:tcPr>
-          <w:p>
-            <w:pPr>
-              <w:pStyle w:val="normal0"/>
-              <w:spacing w:before="80" w:after="80"/>
-              <w:contextualSpacing w:val="0"/>
-              <w:jc w:val="both"/>
-            </w:pPr>
-            <w:r>
-              <w:rPr>
-                <w:sz w:val="22"/>
-              </w:rPr>
-              <w:t>&lt;Nome&gt;</w:t>
-            </w:r>
-          </w:p>
-        </w:tc>
-        <w:tc>
-          <w:tcPr>
-            <w:tcW w:w="2078" w:type="dxa"/>
-            <w:shd w:val="clear" w:color="auto" w:fill="FFFFFF"/>
-            <w:tcMar>
-              <w:left w:w="70" w:type="dxa"/>
-              <w:right w:w="70" w:type="dxa"/>
-            </w:tcMar>
-          </w:tcPr>
-          <w:p>
-            <w:pPr>
-              <w:pStyle w:val="normal0"/>
-              <w:spacing w:before="80" w:after="80"/>
-              <w:contextualSpacing w:val="0"/>
-              <w:jc w:val="both"/>
-            </w:pPr>
-            <w:r>
-              <w:rPr>
-                <w:sz w:val="22"/>
-              </w:rPr>
-              <w:t>&lt;Data&gt;</w:t>
-            </w:r>
-          </w:p>
-        </w:tc>
-        <w:tc>
-          <w:tcPr>
-            <w:tcW w:w="4037" w:type="dxa"/>
-            <w:shd w:val="clear" w:color="auto" w:fill="FFFFFF"/>
-            <w:tcMar>
-              <w:left w:w="70" w:type="dxa"/>
-              <w:right w:w="70" w:type="dxa"/>
-            </w:tcMar>
-          </w:tcPr>
-          <w:p>
-            <w:pPr>
-              <w:pStyle w:val="normal0"/>
-              <w:spacing w:before="80" w:after="80"/>
-              <w:contextualSpacing w:val="0"/>
-              <w:jc w:val="both"/>
-            </w:pPr>
-          </w:p>
-        </w:tc>
-      </w:tr>
-      <w:tr>
-        <w:tc>
-          <w:tcPr>
-            <w:tcW w:w="3331" w:type="dxa"/>
-            <w:shd w:val="clear" w:color="auto" w:fill="FFFFFF"/>
-            <w:tcMar>
-              <w:left w:w="70" w:type="dxa"/>
-              <w:right w:w="70" w:type="dxa"/>
-            </w:tcMar>
-          </w:tcPr>
-          <w:p>
-            <w:pPr>
-              <w:pStyle w:val="normal0"/>
-              <w:widowControl w:val="0"/>
-              <w:spacing w:line="276" w:lineRule="auto"/>
-              <w:contextualSpacing w:val="0"/>
-            </w:pPr>
-          </w:p>
-        </w:tc>
-        <w:tc>
-          <w:tcPr>
-            <w:tcW w:w="2078" w:type="dxa"/>
-            <w:shd w:val="clear" w:color="auto" w:fill="FFFFFF"/>
-            <w:tcMar>
-              <w:left w:w="70" w:type="dxa"/>
-              <w:right w:w="70" w:type="dxa"/>
-            </w:tcMar>
-          </w:tcPr>
-          <w:p>
-            <w:pPr>
-              <w:pStyle w:val="normal0"/>
-              <w:widowControl w:val="0"/>
-              <w:spacing w:line="276" w:lineRule="auto"/>
-              <w:contextualSpacing w:val="0"/>
-            </w:pPr>
-          </w:p>
-        </w:tc>
-        <w:tc>
-          <w:tcPr>
-            <w:tcW w:w="4037" w:type="dxa"/>
-            <w:shd w:val="clear" w:color="auto" w:fill="FFFFFF"/>
-            <w:tcMar>
-              <w:left w:w="70" w:type="dxa"/>
-              <w:right w:w="70" w:type="dxa"/>
-            </w:tcMar>
-          </w:tcPr>
-          <w:p>
-            <w:pPr>
-              <w:pStyle w:val="normal0"/>
-              <w:spacing w:before="80" w:after="80"/>
-              <w:contextualSpacing w:val="0"/>
-              <w:jc w:val="both"/>
-            </w:pPr>
-          </w:p>
-        </w:tc>
-      </w:tr>
     </w:tbl>
+    <w:p>
+      <w:pPr>
+        <w:pStyle w:val="normal0"/>
+        <w:spacing w:before="80" w:after="80"/>
+        <w:contextualSpacing w:val="0"/>
+        <w:jc w:val="both"/>
+      </w:pPr>
+    </w:p>
+    <w:p>
+      <w:pPr>
+        <w:pStyle w:val="normal0"/>
+        <w:spacing w:before="80" w:after="80"/>
+        <w:contextualSpacing w:val="0"/>
+        <w:jc w:val="both"/>
+      </w:pPr>
+    </w:p>
+    <w:p>
+      <w:pPr>
+        <w:pStyle w:val="normal0"/>
+        <w:spacing w:before="80" w:after="80"/>
+        <w:contextualSpacing w:val="0"/>
+        <w:jc w:val="both"/>
+      </w:pPr>
+    </w:p>
+    <w:p>
+      <w:pPr>
+        <w:pStyle w:val="normal0"/>
+        <w:spacing w:before="80" w:after="80"/>
+        <w:contextualSpacing w:val="0"/>
+        <w:jc w:val="both"/>
+      </w:pPr>
+    </w:p>
+    <w:p>
+      <w:pPr>
+        <w:pStyle w:val="normal0"/>
+        <w:spacing w:before="80" w:after="80"/>
+        <w:contextualSpacing w:val="0"/>
+        <w:jc w:val="both"/>
+      </w:pPr>
+    </w:p>
     <w:p>
       <w:pPr>
         <w:pStyle w:val="normal0"/>
@@ -1143,6 +557,22 @@
         </w:rPr>
         <w:t>Versões revisadas anteriores</w:t>
       </w:r>
+    </w:p>
+    <w:p>
+      <w:pPr>
+        <w:pStyle w:val="normal0"/>
+        <w:spacing w:before="80" w:after="80"/>
+        <w:contextualSpacing w:val="0"/>
+        <w:jc w:val="both"/>
+      </w:pPr>
+    </w:p>
+    <w:p>
+      <w:pPr>
+        <w:pStyle w:val="normal0"/>
+        <w:spacing w:before="80" w:after="80"/>
+        <w:contextualSpacing w:val="0"/>
+        <w:jc w:val="both"/>
+      </w:pPr>
     </w:p>
     <w:p>
       <w:pPr>
@@ -1322,166 +752,39 @@
           </w:p>
         </w:tc>
       </w:tr>
-      <w:tr>
-        <w:tc>
-          <w:tcPr>
-            <w:tcW w:w="2055" w:type="dxa"/>
-            <w:shd w:val="clear" w:color="auto" w:fill="FFFFFF"/>
-            <w:tcMar>
-              <w:left w:w="70" w:type="dxa"/>
-              <w:right w:w="70" w:type="dxa"/>
-            </w:tcMar>
-          </w:tcPr>
-          <w:p>
-            <w:pPr>
-              <w:pStyle w:val="normal0"/>
-              <w:spacing w:before="40" w:after="40"/>
-              <w:contextualSpacing w:val="0"/>
-            </w:pPr>
-          </w:p>
-        </w:tc>
-        <w:tc>
-          <w:tcPr>
-            <w:tcW w:w="5812" w:type="dxa"/>
-            <w:shd w:val="clear" w:color="auto" w:fill="FFFFFF"/>
-            <w:tcMar>
-              <w:left w:w="70" w:type="dxa"/>
-              <w:right w:w="70" w:type="dxa"/>
-            </w:tcMar>
-          </w:tcPr>
-          <w:p>
-            <w:pPr>
-              <w:pStyle w:val="normal0"/>
-              <w:spacing w:before="40" w:after="40"/>
-              <w:contextualSpacing w:val="0"/>
-            </w:pPr>
-          </w:p>
-        </w:tc>
-        <w:tc>
-          <w:tcPr>
-            <w:tcW w:w="1559" w:type="dxa"/>
-            <w:shd w:val="clear" w:color="auto" w:fill="FFFFFF"/>
-            <w:tcMar>
-              <w:left w:w="70" w:type="dxa"/>
-              <w:right w:w="70" w:type="dxa"/>
-            </w:tcMar>
-          </w:tcPr>
-          <w:p>
-            <w:pPr>
-              <w:pStyle w:val="normal0"/>
-              <w:spacing w:before="40" w:after="40"/>
-              <w:contextualSpacing w:val="0"/>
-            </w:pPr>
-          </w:p>
-        </w:tc>
-      </w:tr>
-      <w:tr>
-        <w:tc>
-          <w:tcPr>
-            <w:tcW w:w="2055" w:type="dxa"/>
-            <w:shd w:val="clear" w:color="auto" w:fill="FFFFFF"/>
-            <w:tcMar>
-              <w:left w:w="70" w:type="dxa"/>
-              <w:right w:w="70" w:type="dxa"/>
-            </w:tcMar>
-          </w:tcPr>
-          <w:p>
-            <w:pPr>
-              <w:pStyle w:val="normal0"/>
-              <w:spacing w:before="40" w:after="40"/>
-              <w:contextualSpacing w:val="0"/>
-            </w:pPr>
-          </w:p>
-        </w:tc>
-        <w:tc>
-          <w:tcPr>
-            <w:tcW w:w="5812" w:type="dxa"/>
-            <w:shd w:val="clear" w:color="auto" w:fill="FFFFFF"/>
-            <w:tcMar>
-              <w:left w:w="70" w:type="dxa"/>
-              <w:right w:w="70" w:type="dxa"/>
-            </w:tcMar>
-          </w:tcPr>
-          <w:p>
-            <w:pPr>
-              <w:pStyle w:val="normal0"/>
-              <w:spacing w:before="40" w:after="40"/>
-              <w:contextualSpacing w:val="0"/>
-            </w:pPr>
-          </w:p>
-        </w:tc>
-        <w:tc>
-          <w:tcPr>
-            <w:tcW w:w="1559" w:type="dxa"/>
-            <w:shd w:val="clear" w:color="auto" w:fill="FFFFFF"/>
-            <w:tcMar>
-              <w:left w:w="70" w:type="dxa"/>
-              <w:right w:w="70" w:type="dxa"/>
-            </w:tcMar>
-          </w:tcPr>
-          <w:p>
-            <w:pPr>
-              <w:pStyle w:val="normal0"/>
-              <w:spacing w:before="40" w:after="40"/>
-              <w:contextualSpacing w:val="0"/>
-            </w:pPr>
-          </w:p>
-        </w:tc>
-      </w:tr>
-      <w:tr>
-        <w:tc>
-          <w:tcPr>
-            <w:tcW w:w="2055" w:type="dxa"/>
-            <w:shd w:val="clear" w:color="auto" w:fill="FFFFFF"/>
-            <w:tcMar>
-              <w:left w:w="70" w:type="dxa"/>
-              <w:right w:w="70" w:type="dxa"/>
-            </w:tcMar>
-          </w:tcPr>
-          <w:p>
-            <w:pPr>
-              <w:pStyle w:val="normal0"/>
-              <w:spacing w:before="40" w:after="40"/>
-              <w:contextualSpacing w:val="0"/>
-            </w:pPr>
-          </w:p>
-        </w:tc>
-        <w:tc>
-          <w:tcPr>
-            <w:tcW w:w="5812" w:type="dxa"/>
-            <w:shd w:val="clear" w:color="auto" w:fill="FFFFFF"/>
-            <w:tcMar>
-              <w:left w:w="70" w:type="dxa"/>
-              <w:right w:w="70" w:type="dxa"/>
-            </w:tcMar>
-          </w:tcPr>
-          <w:p>
-            <w:pPr>
-              <w:pStyle w:val="normal0"/>
-              <w:spacing w:before="40" w:after="40"/>
-              <w:contextualSpacing w:val="0"/>
-            </w:pPr>
-          </w:p>
-        </w:tc>
-        <w:tc>
-          <w:tcPr>
-            <w:tcW w:w="1559" w:type="dxa"/>
-            <w:shd w:val="clear" w:color="auto" w:fill="FFFFFF"/>
-            <w:tcMar>
-              <w:left w:w="70" w:type="dxa"/>
-              <w:right w:w="70" w:type="dxa"/>
-            </w:tcMar>
-          </w:tcPr>
-          <w:p>
-            <w:pPr>
-              <w:pStyle w:val="normal0"/>
-              <w:spacing w:before="40" w:after="40"/>
-              <w:contextualSpacing w:val="0"/>
-            </w:pPr>
-          </w:p>
-        </w:tc>
-      </w:tr>
     </w:tbl>
+    <w:p>
+      <w:pPr>
+        <w:pStyle w:val="normal0"/>
+        <w:spacing w:before="80" w:after="80"/>
+        <w:contextualSpacing w:val="0"/>
+        <w:jc w:val="both"/>
+      </w:pPr>
+    </w:p>
+    <w:p>
+      <w:pPr>
+        <w:pStyle w:val="normal0"/>
+        <w:spacing w:before="80" w:after="80"/>
+        <w:contextualSpacing w:val="0"/>
+        <w:jc w:val="both"/>
+      </w:pPr>
+    </w:p>
+    <w:p>
+      <w:pPr>
+        <w:pStyle w:val="normal0"/>
+        <w:spacing w:before="80" w:after="80"/>
+        <w:contextualSpacing w:val="0"/>
+        <w:jc w:val="both"/>
+      </w:pPr>
+    </w:p>
+    <w:p>
+      <w:pPr>
+        <w:pStyle w:val="normal0"/>
+        <w:spacing w:before="80" w:after="80"/>
+        <w:contextualSpacing w:val="0"/>
+        <w:jc w:val="both"/>
+      </w:pPr>
+    </w:p>
     <w:p>
       <w:pPr>
         <w:pStyle w:val="normal0"/>
@@ -2088,6 +1391,7 @@
               <w:left w:w="70" w:type="dxa"/>
               <w:right w:w="70" w:type="dxa"/>
             </w:tcMar>
+            <w:vAlign w:val="center"/>
           </w:tcPr>
           <w:p>
             <w:pPr>
@@ -2113,6 +1417,7 @@
               <w:left w:w="70" w:type="dxa"/>
               <w:right w:w="70" w:type="dxa"/>
             </w:tcMar>
+            <w:vAlign w:val="center"/>
           </w:tcPr>
           <w:p>
             <w:pPr>
@@ -2138,6 +1443,7 @@
               <w:left w:w="70" w:type="dxa"/>
               <w:right w:w="70" w:type="dxa"/>
             </w:tcMar>
+            <w:vAlign w:val="center"/>
           </w:tcPr>
           <w:p>
             <w:pPr>
@@ -2196,7 +1502,13 @@
               <w:jc w:val="center"/>
             </w:pPr>
             <w:r>
-              <w:t>Automatização dos processos de cadastro de alunos, turmas e professores.</w:t>
+              <w:t>Automatização dos processos</w:t>
+            </w:r>
+            <w:r>
+              <w:t xml:space="preserve"> de cadastro de alunos, turmas ou</w:t>
+            </w:r>
+            <w:r>
+              <w:t xml:space="preserve"> professores.</w:t>
             </w:r>
           </w:p>
         </w:tc>
@@ -2240,7 +1552,6 @@
               <w:spacing w:before="40" w:after="40"/>
               <w:jc w:val="center"/>
             </w:pPr>
-            <w:bookmarkStart w:id="0" w:name="_GoBack"/>
             <w:r>
               <w:t>2</w:t>
             </w:r>
@@ -2264,7 +1575,13 @@
               <w:jc w:val="center"/>
             </w:pPr>
             <w:r>
-              <w:t>Automatização dos processos de busca de alunos, turmas e professores cadastrados.</w:t>
+              <w:t xml:space="preserve">Automatização dos processos </w:t>
+            </w:r>
+            <w:r>
+              <w:t>de busca de alunos, turmas ou</w:t>
+            </w:r>
+            <w:r>
+              <w:t xml:space="preserve"> professores cadastrados.</w:t>
             </w:r>
           </w:p>
         </w:tc>
@@ -2300,7 +1617,6 @@
           </w:p>
         </w:tc>
       </w:tr>
-      <w:bookmarkEnd w:id="0"/>
       <w:tr>
         <w:tc>
           <w:tcPr>
@@ -2341,7 +1657,13 @@
               <w:jc w:val="center"/>
             </w:pPr>
             <w:r>
-              <w:t>Automatização dos processos de remoção de alunos, turmas e professores.</w:t>
+              <w:t>Automatização dos processo</w:t>
+            </w:r>
+            <w:r>
+              <w:t>s de remoção de alunos, turmas ou</w:t>
+            </w:r>
+            <w:r>
+              <w:t xml:space="preserve"> professores.</w:t>
             </w:r>
           </w:p>
         </w:tc>
@@ -2408,7 +1730,13 @@
               <w:jc w:val="center"/>
             </w:pPr>
             <w:r>
-              <w:t>Automatização dos processos de alteração de informações de alunos, turmas e professores.</w:t>
+              <w:t>Automatização dos processos de alteração de</w:t>
+            </w:r>
+            <w:r>
+              <w:t xml:space="preserve"> informações de alunos, turmas ou</w:t>
+            </w:r>
+            <w:r>
+              <w:t xml:space="preserve"> professores.</w:t>
             </w:r>
           </w:p>
         </w:tc>
@@ -2449,14 +1777,12 @@
           <w:p>
             <w:pPr>
               <w:pStyle w:val="normal0"/>
-              <w:numPr>
-                <w:ilvl w:val="0"/>
-                <w:numId w:val="55"/>
-              </w:numPr>
-              <w:spacing w:before="40" w:after="40"/>
-              <w:ind w:left="-360" w:firstLine="360"/>
+              <w:spacing w:before="40" w:after="40"/>
               <w:jc w:val="center"/>
             </w:pPr>
+            <w:r>
+              <w:t>5</w:t>
+            </w:r>
           </w:p>
         </w:tc>
         <w:tc>
@@ -2476,6 +1802,9 @@
               <w:contextualSpacing w:val="0"/>
               <w:jc w:val="center"/>
             </w:pPr>
+            <w:r>
+              <w:t>Automatização da contabilização do número de alunos, turmas ou professores cadastrados no sistema.</w:t>
+            </w:r>
           </w:p>
         </w:tc>
         <w:tc>
@@ -2495,132 +1824,15 @@
               <w:contextualSpacing w:val="0"/>
               <w:jc w:val="center"/>
             </w:pPr>
-          </w:p>
-        </w:tc>
-      </w:tr>
-      <w:tr>
-        <w:tc>
-          <w:tcPr>
-            <w:tcW w:w="1225" w:type="dxa"/>
-            <w:shd w:val="clear" w:color="auto" w:fill="FFFFFF"/>
-            <w:tcMar>
-              <w:left w:w="70" w:type="dxa"/>
-              <w:right w:w="70" w:type="dxa"/>
-            </w:tcMar>
-            <w:vAlign w:val="center"/>
-          </w:tcPr>
-          <w:p>
-            <w:pPr>
-              <w:pStyle w:val="normal0"/>
-              <w:numPr>
-                <w:ilvl w:val="0"/>
-                <w:numId w:val="54"/>
-              </w:numPr>
-              <w:spacing w:before="40" w:after="40"/>
-              <w:ind w:left="-360" w:firstLine="360"/>
-              <w:jc w:val="center"/>
-            </w:pPr>
-          </w:p>
-        </w:tc>
-        <w:tc>
-          <w:tcPr>
-            <w:tcW w:w="4515" w:type="dxa"/>
-            <w:shd w:val="clear" w:color="auto" w:fill="FFFFFF"/>
-            <w:tcMar>
-              <w:left w:w="70" w:type="dxa"/>
-              <w:right w:w="70" w:type="dxa"/>
-            </w:tcMar>
-            <w:vAlign w:val="center"/>
-          </w:tcPr>
-          <w:p>
-            <w:pPr>
-              <w:pStyle w:val="normal0"/>
-              <w:spacing w:before="40" w:after="40"/>
-              <w:contextualSpacing w:val="0"/>
-              <w:jc w:val="center"/>
-            </w:pPr>
-          </w:p>
-        </w:tc>
-        <w:tc>
-          <w:tcPr>
-            <w:tcW w:w="3164" w:type="dxa"/>
-            <w:shd w:val="clear" w:color="auto" w:fill="FFFFFF"/>
-            <w:tcMar>
-              <w:left w:w="70" w:type="dxa"/>
-              <w:right w:w="70" w:type="dxa"/>
-            </w:tcMar>
-            <w:vAlign w:val="center"/>
-          </w:tcPr>
-          <w:p>
-            <w:pPr>
-              <w:pStyle w:val="normal0"/>
-              <w:spacing w:before="40" w:after="40"/>
-              <w:contextualSpacing w:val="0"/>
-              <w:jc w:val="center"/>
-            </w:pPr>
-          </w:p>
-        </w:tc>
-      </w:tr>
-      <w:tr>
-        <w:tc>
-          <w:tcPr>
-            <w:tcW w:w="1225" w:type="dxa"/>
-            <w:shd w:val="clear" w:color="auto" w:fill="FFFFFF"/>
-            <w:tcMar>
-              <w:left w:w="70" w:type="dxa"/>
-              <w:right w:w="70" w:type="dxa"/>
-            </w:tcMar>
-            <w:vAlign w:val="center"/>
-          </w:tcPr>
-          <w:p>
-            <w:pPr>
-              <w:pStyle w:val="normal0"/>
-              <w:numPr>
-                <w:ilvl w:val="0"/>
-                <w:numId w:val="53"/>
-              </w:numPr>
-              <w:spacing w:before="40" w:after="40"/>
-              <w:ind w:left="-360" w:firstLine="360"/>
-              <w:jc w:val="center"/>
-            </w:pPr>
-          </w:p>
-        </w:tc>
-        <w:tc>
-          <w:tcPr>
-            <w:tcW w:w="4515" w:type="dxa"/>
-            <w:shd w:val="clear" w:color="auto" w:fill="FFFFFF"/>
-            <w:tcMar>
-              <w:left w:w="70" w:type="dxa"/>
-              <w:right w:w="70" w:type="dxa"/>
-            </w:tcMar>
-            <w:vAlign w:val="center"/>
-          </w:tcPr>
-          <w:p>
-            <w:pPr>
-              <w:pStyle w:val="normal0"/>
-              <w:spacing w:before="40" w:after="40"/>
-              <w:contextualSpacing w:val="0"/>
-              <w:jc w:val="center"/>
-            </w:pPr>
-          </w:p>
-        </w:tc>
-        <w:tc>
-          <w:tcPr>
-            <w:tcW w:w="3164" w:type="dxa"/>
-            <w:shd w:val="clear" w:color="auto" w:fill="FFFFFF"/>
-            <w:tcMar>
-              <w:left w:w="70" w:type="dxa"/>
-              <w:right w:w="70" w:type="dxa"/>
-            </w:tcMar>
-            <w:vAlign w:val="center"/>
-          </w:tcPr>
-          <w:p>
-            <w:pPr>
-              <w:pStyle w:val="normal0"/>
-              <w:spacing w:before="40" w:after="40"/>
-              <w:contextualSpacing w:val="0"/>
-              <w:jc w:val="center"/>
-            </w:pPr>
+            <w:r>
+              <w:t>Maior agili</w:t>
+            </w:r>
+            <w:r>
+              <w:t>dade</w:t>
+            </w:r>
+            <w:r>
+              <w:t xml:space="preserve"> na contabilização do números de usuários cadastrados em cada tipo (em relação à contagem manual)</w:t>
+            </w:r>
           </w:p>
         </w:tc>
       </w:tr>
@@ -3773,6 +2985,20 @@
               <w:spacing w:before="40" w:after="40"/>
               <w:contextualSpacing w:val="0"/>
             </w:pPr>
+            <w:r>
+              <w:t>Este documento representa a Especificação de Requisitos do projeto Universidade Simples Versão 1.1 (</w:t>
+            </w:r>
+            <w:proofErr w:type="spellStart"/>
+            <w:r>
+              <w:t>UniSimples</w:t>
+            </w:r>
+            <w:proofErr w:type="spellEnd"/>
+            <w:r>
+              <w:t xml:space="preserve"> 1.1)</w:t>
+            </w:r>
+            <w:r>
+              <w:t xml:space="preserve"> necessária para o projeto e desenvolvimento da aplicação.</w:t>
+            </w:r>
           </w:p>
         </w:tc>
       </w:tr>
@@ -5003,7 +4229,6 @@
                 <w:b/>
                 <w:sz w:val="22"/>
               </w:rPr>
-              <w:lastRenderedPageBreak/>
               <w:t>Número de ordem</w:t>
             </w:r>
           </w:p>
@@ -7228,7 +6453,7 @@
     <w:tbl>
       <w:tblPr>
         <w:tblStyle w:val="af1"/>
-        <w:tblW w:w="8762" w:type="dxa"/>
+        <w:tblW w:w="9318" w:type="dxa"/>
         <w:tblBorders>
           <w:top w:val="single" w:sz="8" w:space="0" w:color="000000"/>
           <w:left w:val="single" w:sz="8" w:space="0" w:color="000000"/>
@@ -7241,22 +6466,23 @@
         <w:tblLook w:val="0600" w:firstRow="0" w:lastRow="0" w:firstColumn="0" w:lastColumn="0" w:noHBand="1" w:noVBand="1"/>
       </w:tblPr>
       <w:tblGrid>
-        <w:gridCol w:w="1205"/>
-        <w:gridCol w:w="1277"/>
-        <w:gridCol w:w="1418"/>
-        <w:gridCol w:w="1274"/>
+        <w:gridCol w:w="1063"/>
+        <w:gridCol w:w="1641"/>
+        <w:gridCol w:w="2000"/>
+        <w:gridCol w:w="1026"/>
         <w:gridCol w:w="1842"/>
         <w:gridCol w:w="1746"/>
       </w:tblGrid>
       <w:tr>
         <w:tc>
           <w:tcPr>
-            <w:tcW w:w="1204" w:type="dxa"/>
-            <w:shd w:val="clear" w:color="auto" w:fill="FFFFFF"/>
-            <w:tcMar>
-              <w:left w:w="70" w:type="dxa"/>
-              <w:right w:w="70" w:type="dxa"/>
-            </w:tcMar>
+            <w:tcW w:w="1063" w:type="dxa"/>
+            <w:shd w:val="clear" w:color="auto" w:fill="FFFFFF"/>
+            <w:tcMar>
+              <w:left w:w="70" w:type="dxa"/>
+              <w:right w:w="70" w:type="dxa"/>
+            </w:tcMar>
+            <w:vAlign w:val="center"/>
           </w:tcPr>
           <w:p>
             <w:pPr>
@@ -7276,12 +6502,13 @@
         </w:tc>
         <w:tc>
           <w:tcPr>
-            <w:tcW w:w="1276" w:type="dxa"/>
-            <w:shd w:val="clear" w:color="auto" w:fill="FFFFFF"/>
-            <w:tcMar>
-              <w:left w:w="70" w:type="dxa"/>
-              <w:right w:w="70" w:type="dxa"/>
-            </w:tcMar>
+            <w:tcW w:w="1641" w:type="dxa"/>
+            <w:shd w:val="clear" w:color="auto" w:fill="FFFFFF"/>
+            <w:tcMar>
+              <w:left w:w="70" w:type="dxa"/>
+              <w:right w:w="70" w:type="dxa"/>
+            </w:tcMar>
+            <w:vAlign w:val="center"/>
           </w:tcPr>
           <w:p>
             <w:pPr>
@@ -7301,12 +6528,13 @@
         </w:tc>
         <w:tc>
           <w:tcPr>
-            <w:tcW w:w="1418" w:type="dxa"/>
-            <w:shd w:val="clear" w:color="auto" w:fill="FFFFFF"/>
-            <w:tcMar>
-              <w:left w:w="70" w:type="dxa"/>
-              <w:right w:w="70" w:type="dxa"/>
-            </w:tcMar>
+            <w:tcW w:w="2000" w:type="dxa"/>
+            <w:shd w:val="clear" w:color="auto" w:fill="FFFFFF"/>
+            <w:tcMar>
+              <w:left w:w="70" w:type="dxa"/>
+              <w:right w:w="70" w:type="dxa"/>
+            </w:tcMar>
+            <w:vAlign w:val="center"/>
           </w:tcPr>
           <w:p>
             <w:pPr>
@@ -7335,12 +6563,13 @@
         </w:tc>
         <w:tc>
           <w:tcPr>
-            <w:tcW w:w="1274" w:type="dxa"/>
-            <w:shd w:val="clear" w:color="auto" w:fill="FFFFFF"/>
-            <w:tcMar>
-              <w:left w:w="70" w:type="dxa"/>
-              <w:right w:w="70" w:type="dxa"/>
-            </w:tcMar>
+            <w:tcW w:w="1026" w:type="dxa"/>
+            <w:shd w:val="clear" w:color="auto" w:fill="FFFFFF"/>
+            <w:tcMar>
+              <w:left w:w="70" w:type="dxa"/>
+              <w:right w:w="70" w:type="dxa"/>
+            </w:tcMar>
+            <w:vAlign w:val="center"/>
           </w:tcPr>
           <w:p>
             <w:pPr>
@@ -7366,6 +6595,7 @@
               <w:left w:w="70" w:type="dxa"/>
               <w:right w:w="70" w:type="dxa"/>
             </w:tcMar>
+            <w:vAlign w:val="center"/>
           </w:tcPr>
           <w:p>
             <w:pPr>
@@ -7391,6 +6621,7 @@
               <w:left w:w="70" w:type="dxa"/>
               <w:right w:w="70" w:type="dxa"/>
             </w:tcMar>
+            <w:vAlign w:val="center"/>
           </w:tcPr>
           <w:p>
             <w:pPr>
@@ -7412,74 +6643,89 @@
       <w:tr>
         <w:tc>
           <w:tcPr>
-            <w:tcW w:w="1204" w:type="dxa"/>
-            <w:shd w:val="clear" w:color="auto" w:fill="FFFFFF"/>
-            <w:tcMar>
-              <w:left w:w="70" w:type="dxa"/>
-              <w:right w:w="70" w:type="dxa"/>
-            </w:tcMar>
-          </w:tcPr>
-          <w:p>
-            <w:pPr>
-              <w:pStyle w:val="normal0"/>
-              <w:numPr>
-                <w:ilvl w:val="0"/>
-                <w:numId w:val="71"/>
-              </w:numPr>
-              <w:spacing w:before="40" w:after="40"/>
-              <w:ind w:left="-360" w:firstLine="360"/>
-            </w:pPr>
-          </w:p>
-        </w:tc>
-        <w:tc>
-          <w:tcPr>
-            <w:tcW w:w="1276" w:type="dxa"/>
-            <w:shd w:val="clear" w:color="auto" w:fill="FFFFFF"/>
-            <w:tcMar>
-              <w:left w:w="70" w:type="dxa"/>
-              <w:right w:w="70" w:type="dxa"/>
-            </w:tcMar>
-          </w:tcPr>
-          <w:p>
-            <w:pPr>
-              <w:pStyle w:val="normal0"/>
-              <w:spacing w:before="40" w:after="40"/>
-              <w:contextualSpacing w:val="0"/>
-            </w:pPr>
-          </w:p>
-        </w:tc>
-        <w:tc>
-          <w:tcPr>
-            <w:tcW w:w="1418" w:type="dxa"/>
-            <w:shd w:val="clear" w:color="auto" w:fill="FFFFFF"/>
-            <w:tcMar>
-              <w:left w:w="70" w:type="dxa"/>
-              <w:right w:w="70" w:type="dxa"/>
-            </w:tcMar>
-          </w:tcPr>
-          <w:p>
-            <w:pPr>
-              <w:pStyle w:val="normal0"/>
-              <w:spacing w:before="40" w:after="40"/>
-              <w:contextualSpacing w:val="0"/>
-            </w:pPr>
-          </w:p>
-        </w:tc>
-        <w:tc>
-          <w:tcPr>
-            <w:tcW w:w="1274" w:type="dxa"/>
-            <w:shd w:val="clear" w:color="auto" w:fill="FFFFFF"/>
-            <w:tcMar>
-              <w:left w:w="70" w:type="dxa"/>
-              <w:right w:w="70" w:type="dxa"/>
-            </w:tcMar>
-          </w:tcPr>
-          <w:p>
-            <w:pPr>
-              <w:pStyle w:val="normal0"/>
-              <w:spacing w:before="40" w:after="40"/>
-              <w:contextualSpacing w:val="0"/>
-            </w:pPr>
+            <w:tcW w:w="1063" w:type="dxa"/>
+            <w:shd w:val="clear" w:color="auto" w:fill="FFFFFF"/>
+            <w:tcMar>
+              <w:left w:w="70" w:type="dxa"/>
+              <w:right w:w="70" w:type="dxa"/>
+            </w:tcMar>
+            <w:vAlign w:val="center"/>
+          </w:tcPr>
+          <w:p>
+            <w:pPr>
+              <w:pStyle w:val="normal0"/>
+              <w:spacing w:before="40" w:after="40"/>
+              <w:jc w:val="center"/>
+            </w:pPr>
+            <w:r>
+              <w:t>1</w:t>
+            </w:r>
+          </w:p>
+        </w:tc>
+        <w:tc>
+          <w:tcPr>
+            <w:tcW w:w="1641" w:type="dxa"/>
+            <w:shd w:val="clear" w:color="auto" w:fill="FFFFFF"/>
+            <w:tcMar>
+              <w:left w:w="70" w:type="dxa"/>
+              <w:right w:w="70" w:type="dxa"/>
+            </w:tcMar>
+            <w:vAlign w:val="center"/>
+          </w:tcPr>
+          <w:p>
+            <w:pPr>
+              <w:pStyle w:val="normal0"/>
+              <w:spacing w:before="40" w:after="40"/>
+              <w:contextualSpacing w:val="0"/>
+              <w:jc w:val="center"/>
+            </w:pPr>
+            <w:r>
+              <w:t>Professor</w:t>
+            </w:r>
+          </w:p>
+        </w:tc>
+        <w:tc>
+          <w:tcPr>
+            <w:tcW w:w="2000" w:type="dxa"/>
+            <w:shd w:val="clear" w:color="auto" w:fill="FFFFFF"/>
+            <w:tcMar>
+              <w:left w:w="70" w:type="dxa"/>
+              <w:right w:w="70" w:type="dxa"/>
+            </w:tcMar>
+            <w:vAlign w:val="center"/>
+          </w:tcPr>
+          <w:p>
+            <w:pPr>
+              <w:pStyle w:val="normal0"/>
+              <w:spacing w:before="40" w:after="40"/>
+              <w:contextualSpacing w:val="0"/>
+              <w:jc w:val="center"/>
+            </w:pPr>
+            <w:r>
+              <w:t>Frequente</w:t>
+            </w:r>
+          </w:p>
+        </w:tc>
+        <w:tc>
+          <w:tcPr>
+            <w:tcW w:w="1026" w:type="dxa"/>
+            <w:shd w:val="clear" w:color="auto" w:fill="FFFFFF"/>
+            <w:tcMar>
+              <w:left w:w="70" w:type="dxa"/>
+              <w:right w:w="70" w:type="dxa"/>
+            </w:tcMar>
+            <w:vAlign w:val="center"/>
+          </w:tcPr>
+          <w:p>
+            <w:pPr>
+              <w:pStyle w:val="normal0"/>
+              <w:spacing w:before="40" w:after="40"/>
+              <w:contextualSpacing w:val="0"/>
+              <w:jc w:val="center"/>
+            </w:pPr>
+            <w:r>
+              <w:t>Médio</w:t>
+            </w:r>
           </w:p>
         </w:tc>
         <w:tc>
@@ -7490,13 +6736,18 @@
               <w:left w:w="70" w:type="dxa"/>
               <w:right w:w="70" w:type="dxa"/>
             </w:tcMar>
-          </w:tcPr>
-          <w:p>
-            <w:pPr>
-              <w:pStyle w:val="normal0"/>
-              <w:spacing w:before="40" w:after="40"/>
-              <w:contextualSpacing w:val="0"/>
-            </w:pPr>
+            <w:vAlign w:val="center"/>
+          </w:tcPr>
+          <w:p>
+            <w:pPr>
+              <w:pStyle w:val="normal0"/>
+              <w:spacing w:before="40" w:after="40"/>
+              <w:contextualSpacing w:val="0"/>
+              <w:jc w:val="center"/>
+            </w:pPr>
+            <w:r>
+              <w:t>Alta</w:t>
+            </w:r>
           </w:p>
         </w:tc>
         <w:tc>
@@ -7507,87 +6758,107 @@
               <w:left w:w="70" w:type="dxa"/>
               <w:right w:w="70" w:type="dxa"/>
             </w:tcMar>
-          </w:tcPr>
-          <w:p>
-            <w:pPr>
-              <w:pStyle w:val="normal0"/>
-              <w:spacing w:before="40" w:after="40"/>
-              <w:contextualSpacing w:val="0"/>
-            </w:pPr>
+            <w:vAlign w:val="center"/>
+          </w:tcPr>
+          <w:p>
+            <w:pPr>
+              <w:pStyle w:val="normal0"/>
+              <w:spacing w:before="40" w:after="40"/>
+              <w:contextualSpacing w:val="0"/>
+              <w:jc w:val="center"/>
+            </w:pPr>
+            <w:r>
+              <w:t>Média</w:t>
+            </w:r>
           </w:p>
         </w:tc>
       </w:tr>
       <w:tr>
         <w:tc>
           <w:tcPr>
-            <w:tcW w:w="1204" w:type="dxa"/>
-            <w:shd w:val="clear" w:color="auto" w:fill="FFFFFF"/>
-            <w:tcMar>
-              <w:left w:w="70" w:type="dxa"/>
-              <w:right w:w="70" w:type="dxa"/>
-            </w:tcMar>
-          </w:tcPr>
-          <w:p>
-            <w:pPr>
-              <w:pStyle w:val="normal0"/>
-              <w:numPr>
-                <w:ilvl w:val="0"/>
-                <w:numId w:val="74"/>
-              </w:numPr>
-              <w:spacing w:before="40" w:after="40"/>
-              <w:ind w:left="-360" w:firstLine="360"/>
-            </w:pPr>
-          </w:p>
-        </w:tc>
-        <w:tc>
-          <w:tcPr>
-            <w:tcW w:w="1276" w:type="dxa"/>
-            <w:shd w:val="clear" w:color="auto" w:fill="FFFFFF"/>
-            <w:tcMar>
-              <w:left w:w="70" w:type="dxa"/>
-              <w:right w:w="70" w:type="dxa"/>
-            </w:tcMar>
-          </w:tcPr>
-          <w:p>
-            <w:pPr>
-              <w:pStyle w:val="normal0"/>
-              <w:spacing w:before="40" w:after="40"/>
-              <w:contextualSpacing w:val="0"/>
-            </w:pPr>
-          </w:p>
-        </w:tc>
-        <w:tc>
-          <w:tcPr>
-            <w:tcW w:w="1418" w:type="dxa"/>
-            <w:shd w:val="clear" w:color="auto" w:fill="FFFFFF"/>
-            <w:tcMar>
-              <w:left w:w="70" w:type="dxa"/>
-              <w:right w:w="70" w:type="dxa"/>
-            </w:tcMar>
-          </w:tcPr>
-          <w:p>
-            <w:pPr>
-              <w:pStyle w:val="normal0"/>
-              <w:spacing w:before="40" w:after="40"/>
-              <w:contextualSpacing w:val="0"/>
-            </w:pPr>
-          </w:p>
-        </w:tc>
-        <w:tc>
-          <w:tcPr>
-            <w:tcW w:w="1274" w:type="dxa"/>
-            <w:shd w:val="clear" w:color="auto" w:fill="FFFFFF"/>
-            <w:tcMar>
-              <w:left w:w="70" w:type="dxa"/>
-              <w:right w:w="70" w:type="dxa"/>
-            </w:tcMar>
-          </w:tcPr>
-          <w:p>
-            <w:pPr>
-              <w:pStyle w:val="normal0"/>
-              <w:spacing w:before="40" w:after="40"/>
-              <w:contextualSpacing w:val="0"/>
-            </w:pPr>
+            <w:tcW w:w="1063" w:type="dxa"/>
+            <w:shd w:val="clear" w:color="auto" w:fill="FFFFFF"/>
+            <w:tcMar>
+              <w:left w:w="70" w:type="dxa"/>
+              <w:right w:w="70" w:type="dxa"/>
+            </w:tcMar>
+            <w:vAlign w:val="center"/>
+          </w:tcPr>
+          <w:p>
+            <w:pPr>
+              <w:pStyle w:val="normal0"/>
+              <w:spacing w:before="40" w:after="40"/>
+              <w:jc w:val="center"/>
+            </w:pPr>
+            <w:r>
+              <w:t>2</w:t>
+            </w:r>
+          </w:p>
+        </w:tc>
+        <w:tc>
+          <w:tcPr>
+            <w:tcW w:w="1641" w:type="dxa"/>
+            <w:shd w:val="clear" w:color="auto" w:fill="FFFFFF"/>
+            <w:tcMar>
+              <w:left w:w="70" w:type="dxa"/>
+              <w:right w:w="70" w:type="dxa"/>
+            </w:tcMar>
+            <w:vAlign w:val="center"/>
+          </w:tcPr>
+          <w:p>
+            <w:pPr>
+              <w:pStyle w:val="normal0"/>
+              <w:spacing w:before="40" w:after="40"/>
+              <w:contextualSpacing w:val="0"/>
+              <w:jc w:val="center"/>
+            </w:pPr>
+            <w:r>
+              <w:t>Aluno</w:t>
+            </w:r>
+          </w:p>
+        </w:tc>
+        <w:tc>
+          <w:tcPr>
+            <w:tcW w:w="2000" w:type="dxa"/>
+            <w:shd w:val="clear" w:color="auto" w:fill="FFFFFF"/>
+            <w:tcMar>
+              <w:left w:w="70" w:type="dxa"/>
+              <w:right w:w="70" w:type="dxa"/>
+            </w:tcMar>
+            <w:vAlign w:val="center"/>
+          </w:tcPr>
+          <w:p>
+            <w:pPr>
+              <w:pStyle w:val="normal0"/>
+              <w:spacing w:before="40" w:after="40"/>
+              <w:contextualSpacing w:val="0"/>
+              <w:jc w:val="center"/>
+            </w:pPr>
+            <w:r>
+              <w:t>Esporádico</w:t>
+            </w:r>
+          </w:p>
+        </w:tc>
+        <w:tc>
+          <w:tcPr>
+            <w:tcW w:w="1026" w:type="dxa"/>
+            <w:shd w:val="clear" w:color="auto" w:fill="FFFFFF"/>
+            <w:tcMar>
+              <w:left w:w="70" w:type="dxa"/>
+              <w:right w:w="70" w:type="dxa"/>
+            </w:tcMar>
+            <w:vAlign w:val="center"/>
+          </w:tcPr>
+          <w:p>
+            <w:pPr>
+              <w:pStyle w:val="normal0"/>
+              <w:spacing w:before="40" w:after="40"/>
+              <w:contextualSpacing w:val="0"/>
+              <w:jc w:val="center"/>
+            </w:pPr>
+            <w:r>
+              <w:t>Baixo</w:t>
+            </w:r>
           </w:p>
         </w:tc>
         <w:tc>
@@ -7598,13 +6869,18 @@
               <w:left w:w="70" w:type="dxa"/>
               <w:right w:w="70" w:type="dxa"/>
             </w:tcMar>
-          </w:tcPr>
-          <w:p>
-            <w:pPr>
-              <w:pStyle w:val="normal0"/>
-              <w:spacing w:before="40" w:after="40"/>
-              <w:contextualSpacing w:val="0"/>
-            </w:pPr>
+            <w:vAlign w:val="center"/>
+          </w:tcPr>
+          <w:p>
+            <w:pPr>
+              <w:pStyle w:val="normal0"/>
+              <w:spacing w:before="40" w:after="40"/>
+              <w:contextualSpacing w:val="0"/>
+              <w:jc w:val="center"/>
+            </w:pPr>
+            <w:r>
+              <w:t>Baixa</w:t>
+            </w:r>
           </w:p>
         </w:tc>
         <w:tc>
@@ -7615,229 +6891,18 @@
               <w:left w:w="70" w:type="dxa"/>
               <w:right w:w="70" w:type="dxa"/>
             </w:tcMar>
-          </w:tcPr>
-          <w:p>
-            <w:pPr>
-              <w:pStyle w:val="normal0"/>
-              <w:spacing w:before="40" w:after="40"/>
-              <w:contextualSpacing w:val="0"/>
-            </w:pPr>
-          </w:p>
-        </w:tc>
-      </w:tr>
-      <w:tr>
-        <w:tc>
-          <w:tcPr>
-            <w:tcW w:w="1204" w:type="dxa"/>
-            <w:shd w:val="clear" w:color="auto" w:fill="FFFFFF"/>
-            <w:tcMar>
-              <w:left w:w="70" w:type="dxa"/>
-              <w:right w:w="70" w:type="dxa"/>
-            </w:tcMar>
-          </w:tcPr>
-          <w:p>
-            <w:pPr>
-              <w:pStyle w:val="normal0"/>
-              <w:numPr>
-                <w:ilvl w:val="0"/>
-                <w:numId w:val="75"/>
-              </w:numPr>
-              <w:spacing w:before="40" w:after="40"/>
-              <w:ind w:left="-360" w:firstLine="360"/>
-            </w:pPr>
-          </w:p>
-        </w:tc>
-        <w:tc>
-          <w:tcPr>
-            <w:tcW w:w="1276" w:type="dxa"/>
-            <w:shd w:val="clear" w:color="auto" w:fill="FFFFFF"/>
-            <w:tcMar>
-              <w:left w:w="70" w:type="dxa"/>
-              <w:right w:w="70" w:type="dxa"/>
-            </w:tcMar>
-          </w:tcPr>
-          <w:p>
-            <w:pPr>
-              <w:pStyle w:val="normal0"/>
-              <w:spacing w:before="40" w:after="40"/>
-              <w:contextualSpacing w:val="0"/>
-            </w:pPr>
-          </w:p>
-        </w:tc>
-        <w:tc>
-          <w:tcPr>
-            <w:tcW w:w="1418" w:type="dxa"/>
-            <w:shd w:val="clear" w:color="auto" w:fill="FFFFFF"/>
-            <w:tcMar>
-              <w:left w:w="70" w:type="dxa"/>
-              <w:right w:w="70" w:type="dxa"/>
-            </w:tcMar>
-          </w:tcPr>
-          <w:p>
-            <w:pPr>
-              <w:pStyle w:val="normal0"/>
-              <w:spacing w:before="40" w:after="40"/>
-              <w:contextualSpacing w:val="0"/>
-            </w:pPr>
-          </w:p>
-        </w:tc>
-        <w:tc>
-          <w:tcPr>
-            <w:tcW w:w="1274" w:type="dxa"/>
-            <w:shd w:val="clear" w:color="auto" w:fill="FFFFFF"/>
-            <w:tcMar>
-              <w:left w:w="70" w:type="dxa"/>
-              <w:right w:w="70" w:type="dxa"/>
-            </w:tcMar>
-          </w:tcPr>
-          <w:p>
-            <w:pPr>
-              <w:pStyle w:val="normal0"/>
-              <w:spacing w:before="40" w:after="40"/>
-              <w:contextualSpacing w:val="0"/>
-            </w:pPr>
-          </w:p>
-        </w:tc>
-        <w:tc>
-          <w:tcPr>
-            <w:tcW w:w="1842" w:type="dxa"/>
-            <w:shd w:val="clear" w:color="auto" w:fill="FFFFFF"/>
-            <w:tcMar>
-              <w:left w:w="70" w:type="dxa"/>
-              <w:right w:w="70" w:type="dxa"/>
-            </w:tcMar>
-          </w:tcPr>
-          <w:p>
-            <w:pPr>
-              <w:pStyle w:val="normal0"/>
-              <w:spacing w:before="40" w:after="40"/>
-              <w:contextualSpacing w:val="0"/>
-            </w:pPr>
-          </w:p>
-        </w:tc>
-        <w:tc>
-          <w:tcPr>
-            <w:tcW w:w="1746" w:type="dxa"/>
-            <w:shd w:val="clear" w:color="auto" w:fill="FFFFFF"/>
-            <w:tcMar>
-              <w:left w:w="70" w:type="dxa"/>
-              <w:right w:w="70" w:type="dxa"/>
-            </w:tcMar>
-          </w:tcPr>
-          <w:p>
-            <w:pPr>
-              <w:pStyle w:val="normal0"/>
-              <w:spacing w:before="40" w:after="40"/>
-              <w:contextualSpacing w:val="0"/>
-            </w:pPr>
-          </w:p>
-        </w:tc>
-      </w:tr>
-      <w:tr>
-        <w:tc>
-          <w:tcPr>
-            <w:tcW w:w="1204" w:type="dxa"/>
-            <w:shd w:val="clear" w:color="auto" w:fill="FFFFFF"/>
-            <w:tcMar>
-              <w:left w:w="70" w:type="dxa"/>
-              <w:right w:w="70" w:type="dxa"/>
-            </w:tcMar>
-          </w:tcPr>
-          <w:p>
-            <w:pPr>
-              <w:pStyle w:val="normal0"/>
-              <w:numPr>
-                <w:ilvl w:val="0"/>
-                <w:numId w:val="73"/>
-              </w:numPr>
-              <w:spacing w:before="40" w:after="40"/>
-              <w:ind w:left="-360" w:firstLine="360"/>
-            </w:pPr>
-          </w:p>
-        </w:tc>
-        <w:tc>
-          <w:tcPr>
-            <w:tcW w:w="1276" w:type="dxa"/>
-            <w:shd w:val="clear" w:color="auto" w:fill="FFFFFF"/>
-            <w:tcMar>
-              <w:left w:w="70" w:type="dxa"/>
-              <w:right w:w="70" w:type="dxa"/>
-            </w:tcMar>
-          </w:tcPr>
-          <w:p>
-            <w:pPr>
-              <w:pStyle w:val="normal0"/>
-              <w:spacing w:before="40" w:after="40"/>
-              <w:contextualSpacing w:val="0"/>
-            </w:pPr>
-          </w:p>
-        </w:tc>
-        <w:tc>
-          <w:tcPr>
-            <w:tcW w:w="1418" w:type="dxa"/>
-            <w:shd w:val="clear" w:color="auto" w:fill="FFFFFF"/>
-            <w:tcMar>
-              <w:left w:w="70" w:type="dxa"/>
-              <w:right w:w="70" w:type="dxa"/>
-            </w:tcMar>
-          </w:tcPr>
-          <w:p>
-            <w:pPr>
-              <w:pStyle w:val="normal0"/>
-              <w:spacing w:before="40" w:after="40"/>
-              <w:contextualSpacing w:val="0"/>
-            </w:pPr>
-          </w:p>
-        </w:tc>
-        <w:tc>
-          <w:tcPr>
-            <w:tcW w:w="1274" w:type="dxa"/>
-            <w:shd w:val="clear" w:color="auto" w:fill="FFFFFF"/>
-            <w:tcMar>
-              <w:left w:w="70" w:type="dxa"/>
-              <w:right w:w="70" w:type="dxa"/>
-            </w:tcMar>
-          </w:tcPr>
-          <w:p>
-            <w:pPr>
-              <w:pStyle w:val="normal0"/>
-              <w:spacing w:before="40" w:after="40"/>
-              <w:contextualSpacing w:val="0"/>
-            </w:pPr>
-          </w:p>
-        </w:tc>
-        <w:tc>
-          <w:tcPr>
-            <w:tcW w:w="1842" w:type="dxa"/>
-            <w:shd w:val="clear" w:color="auto" w:fill="FFFFFF"/>
-            <w:tcMar>
-              <w:left w:w="70" w:type="dxa"/>
-              <w:right w:w="70" w:type="dxa"/>
-            </w:tcMar>
-          </w:tcPr>
-          <w:p>
-            <w:pPr>
-              <w:pStyle w:val="normal0"/>
-              <w:spacing w:before="40" w:after="40"/>
-              <w:contextualSpacing w:val="0"/>
-            </w:pPr>
-          </w:p>
-        </w:tc>
-        <w:tc>
-          <w:tcPr>
-            <w:tcW w:w="1746" w:type="dxa"/>
-            <w:shd w:val="clear" w:color="auto" w:fill="FFFFFF"/>
-            <w:tcMar>
-              <w:left w:w="70" w:type="dxa"/>
-              <w:right w:w="70" w:type="dxa"/>
-            </w:tcMar>
-          </w:tcPr>
-          <w:p>
-            <w:pPr>
-              <w:pStyle w:val="normal0"/>
-              <w:spacing w:before="40" w:after="40"/>
-              <w:contextualSpacing w:val="0"/>
-            </w:pPr>
+            <w:vAlign w:val="center"/>
+          </w:tcPr>
+          <w:p>
+            <w:pPr>
+              <w:pStyle w:val="normal0"/>
+              <w:spacing w:before="40" w:after="40"/>
+              <w:contextualSpacing w:val="0"/>
+              <w:jc w:val="center"/>
+            </w:pPr>
+            <w:r>
+              <w:t>Média</w:t>
+            </w:r>
           </w:p>
         </w:tc>
       </w:tr>
@@ -8322,6 +7387,7 @@
           <w:i/>
           <w:sz w:val="20"/>
         </w:rPr>
+        <w:lastRenderedPageBreak/>
         <w:t>Leiaute sugerido</w:t>
       </w:r>
     </w:p>
@@ -10594,6 +9660,7 @@
           <w:i/>
           <w:sz w:val="20"/>
         </w:rPr>
+        <w:lastRenderedPageBreak/>
         <w:t>Observações</w:t>
       </w:r>
     </w:p>
@@ -10717,9 +9784,30 @@
           <w:p>
             <w:pPr>
               <w:pStyle w:val="normal0"/>
-              <w:spacing w:before="40" w:after="40"/>
-              <w:contextualSpacing w:val="0"/>
-            </w:pPr>
+              <w:numPr>
+                <w:ilvl w:val="0"/>
+                <w:numId w:val="91"/>
+              </w:numPr>
+              <w:spacing w:before="40" w:after="40"/>
+              <w:contextualSpacing w:val="0"/>
+            </w:pPr>
+            <w:r>
+              <w:t>Teclado;</w:t>
+            </w:r>
+          </w:p>
+          <w:p>
+            <w:pPr>
+              <w:pStyle w:val="normal0"/>
+              <w:numPr>
+                <w:ilvl w:val="0"/>
+                <w:numId w:val="91"/>
+              </w:numPr>
+              <w:spacing w:before="40" w:after="40"/>
+              <w:contextualSpacing w:val="0"/>
+            </w:pPr>
+            <w:r>
+              <w:t>Mouse;</w:t>
+            </w:r>
           </w:p>
         </w:tc>
       </w:tr>
@@ -10778,9 +9866,46 @@
           <w:p>
             <w:pPr>
               <w:pStyle w:val="normal0"/>
-              <w:spacing w:before="40" w:after="40"/>
-              <w:contextualSpacing w:val="0"/>
-            </w:pPr>
+              <w:numPr>
+                <w:ilvl w:val="0"/>
+                <w:numId w:val="92"/>
+              </w:numPr>
+              <w:spacing w:before="40" w:after="40"/>
+              <w:contextualSpacing w:val="0"/>
+            </w:pPr>
+            <w:r>
+              <w:t>Monitor;</w:t>
+            </w:r>
+          </w:p>
+          <w:p>
+            <w:pPr>
+              <w:pStyle w:val="normal0"/>
+              <w:numPr>
+                <w:ilvl w:val="0"/>
+                <w:numId w:val="92"/>
+              </w:numPr>
+              <w:spacing w:before="40" w:after="40"/>
+              <w:contextualSpacing w:val="0"/>
+            </w:pPr>
+            <w:r>
+              <w:t>E-mail;</w:t>
+            </w:r>
+          </w:p>
+          <w:p>
+            <w:pPr>
+              <w:pStyle w:val="normal0"/>
+              <w:numPr>
+                <w:ilvl w:val="0"/>
+                <w:numId w:val="92"/>
+              </w:numPr>
+              <w:spacing w:before="40" w:after="40"/>
+              <w:contextualSpacing w:val="0"/>
+            </w:pPr>
+            <w:r>
+              <w:t>Impressora;</w:t>
+            </w:r>
+            <w:bookmarkStart w:id="0" w:name="_GoBack"/>
+            <w:bookmarkEnd w:id="0"/>
           </w:p>
         </w:tc>
       </w:tr>
@@ -14070,7 +13195,7 @@
         <w:rStyle w:val="PageNumber"/>
         <w:noProof/>
       </w:rPr>
-      <w:t>2</w:t>
+      <w:t>5</w:t>
     </w:r>
     <w:r>
       <w:rPr>
@@ -21139,6 +20264,119 @@
     </w:lvl>
   </w:abstractNum>
   <w:abstractNum w:abstractNumId="38">
+    <w:nsid w:val="2E390C16"/>
+    <w:multiLevelType w:val="hybridMultilevel"/>
+    <w:tmpl w:val="B4D605C2"/>
+    <w:lvl w:ilvl="0" w:tplc="04090001">
+      <w:start w:val="1"/>
+      <w:numFmt w:val="bullet"/>
+      <w:lvlText w:val=""/>
+      <w:lvlJc w:val="left"/>
+      <w:pPr>
+        <w:ind w:left="720" w:hanging="360"/>
+      </w:pPr>
+      <w:rPr>
+        <w:rFonts w:ascii="Symbol" w:hAnsi="Symbol" w:hint="default"/>
+      </w:rPr>
+    </w:lvl>
+    <w:lvl w:ilvl="1" w:tplc="04090003" w:tentative="1">
+      <w:start w:val="1"/>
+      <w:numFmt w:val="bullet"/>
+      <w:lvlText w:val="o"/>
+      <w:lvlJc w:val="left"/>
+      <w:pPr>
+        <w:ind w:left="1440" w:hanging="360"/>
+      </w:pPr>
+      <w:rPr>
+        <w:rFonts w:ascii="Courier New" w:hAnsi="Courier New" w:hint="default"/>
+      </w:rPr>
+    </w:lvl>
+    <w:lvl w:ilvl="2" w:tplc="04090005" w:tentative="1">
+      <w:start w:val="1"/>
+      <w:numFmt w:val="bullet"/>
+      <w:lvlText w:val=""/>
+      <w:lvlJc w:val="left"/>
+      <w:pPr>
+        <w:ind w:left="2160" w:hanging="360"/>
+      </w:pPr>
+      <w:rPr>
+        <w:rFonts w:ascii="Wingdings" w:hAnsi="Wingdings" w:hint="default"/>
+      </w:rPr>
+    </w:lvl>
+    <w:lvl w:ilvl="3" w:tplc="04090001" w:tentative="1">
+      <w:start w:val="1"/>
+      <w:numFmt w:val="bullet"/>
+      <w:lvlText w:val=""/>
+      <w:lvlJc w:val="left"/>
+      <w:pPr>
+        <w:ind w:left="2880" w:hanging="360"/>
+      </w:pPr>
+      <w:rPr>
+        <w:rFonts w:ascii="Symbol" w:hAnsi="Symbol" w:hint="default"/>
+      </w:rPr>
+    </w:lvl>
+    <w:lvl w:ilvl="4" w:tplc="04090003" w:tentative="1">
+      <w:start w:val="1"/>
+      <w:numFmt w:val="bullet"/>
+      <w:lvlText w:val="o"/>
+      <w:lvlJc w:val="left"/>
+      <w:pPr>
+        <w:ind w:left="3600" w:hanging="360"/>
+      </w:pPr>
+      <w:rPr>
+        <w:rFonts w:ascii="Courier New" w:hAnsi="Courier New" w:hint="default"/>
+      </w:rPr>
+    </w:lvl>
+    <w:lvl w:ilvl="5" w:tplc="04090005" w:tentative="1">
+      <w:start w:val="1"/>
+      <w:numFmt w:val="bullet"/>
+      <w:lvlText w:val=""/>
+      <w:lvlJc w:val="left"/>
+      <w:pPr>
+        <w:ind w:left="4320" w:hanging="360"/>
+      </w:pPr>
+      <w:rPr>
+        <w:rFonts w:ascii="Wingdings" w:hAnsi="Wingdings" w:hint="default"/>
+      </w:rPr>
+    </w:lvl>
+    <w:lvl w:ilvl="6" w:tplc="04090001" w:tentative="1">
+      <w:start w:val="1"/>
+      <w:numFmt w:val="bullet"/>
+      <w:lvlText w:val=""/>
+      <w:lvlJc w:val="left"/>
+      <w:pPr>
+        <w:ind w:left="5040" w:hanging="360"/>
+      </w:pPr>
+      <w:rPr>
+        <w:rFonts w:ascii="Symbol" w:hAnsi="Symbol" w:hint="default"/>
+      </w:rPr>
+    </w:lvl>
+    <w:lvl w:ilvl="7" w:tplc="04090003" w:tentative="1">
+      <w:start w:val="1"/>
+      <w:numFmt w:val="bullet"/>
+      <w:lvlText w:val="o"/>
+      <w:lvlJc w:val="left"/>
+      <w:pPr>
+        <w:ind w:left="5760" w:hanging="360"/>
+      </w:pPr>
+      <w:rPr>
+        <w:rFonts w:ascii="Courier New" w:hAnsi="Courier New" w:hint="default"/>
+      </w:rPr>
+    </w:lvl>
+    <w:lvl w:ilvl="8" w:tplc="04090005" w:tentative="1">
+      <w:start w:val="1"/>
+      <w:numFmt w:val="bullet"/>
+      <w:lvlText w:val=""/>
+      <w:lvlJc w:val="left"/>
+      <w:pPr>
+        <w:ind w:left="6480" w:hanging="360"/>
+      </w:pPr>
+      <w:rPr>
+        <w:rFonts w:ascii="Wingdings" w:hAnsi="Wingdings" w:hint="default"/>
+      </w:rPr>
+    </w:lvl>
+  </w:abstractNum>
+  <w:abstractNum w:abstractNumId="39">
     <w:nsid w:val="2EF93BBD"/>
     <w:multiLevelType w:val="multilevel"/>
     <w:tmpl w:val="20B40790"/>
@@ -21323,7 +20561,7 @@
       </w:rPr>
     </w:lvl>
   </w:abstractNum>
-  <w:abstractNum w:abstractNumId="39">
+  <w:abstractNum w:abstractNumId="40">
     <w:nsid w:val="2FC71678"/>
     <w:multiLevelType w:val="multilevel"/>
     <w:tmpl w:val="7AA0E1C8"/>
@@ -21508,7 +20746,7 @@
       </w:rPr>
     </w:lvl>
   </w:abstractNum>
-  <w:abstractNum w:abstractNumId="40">
+  <w:abstractNum w:abstractNumId="41">
     <w:nsid w:val="31693345"/>
     <w:multiLevelType w:val="hybridMultilevel"/>
     <w:tmpl w:val="4A4EEFFE"/>
@@ -21621,7 +20859,7 @@
       </w:rPr>
     </w:lvl>
   </w:abstractNum>
-  <w:abstractNum w:abstractNumId="41">
+  <w:abstractNum w:abstractNumId="42">
     <w:nsid w:val="33EC2181"/>
     <w:multiLevelType w:val="multilevel"/>
     <w:tmpl w:val="39083560"/>
@@ -21806,7 +21044,7 @@
       </w:rPr>
     </w:lvl>
   </w:abstractNum>
-  <w:abstractNum w:abstractNumId="42">
+  <w:abstractNum w:abstractNumId="43">
     <w:nsid w:val="34BB17E9"/>
     <w:multiLevelType w:val="multilevel"/>
     <w:tmpl w:val="DEAAB648"/>
@@ -21991,7 +21229,7 @@
       </w:rPr>
     </w:lvl>
   </w:abstractNum>
-  <w:abstractNum w:abstractNumId="43">
+  <w:abstractNum w:abstractNumId="44">
     <w:nsid w:val="351100AB"/>
     <w:multiLevelType w:val="multilevel"/>
     <w:tmpl w:val="99F00624"/>
@@ -22176,7 +21414,7 @@
       </w:rPr>
     </w:lvl>
   </w:abstractNum>
-  <w:abstractNum w:abstractNumId="44">
+  <w:abstractNum w:abstractNumId="45">
     <w:nsid w:val="379454A7"/>
     <w:multiLevelType w:val="multilevel"/>
     <w:tmpl w:val="8DFA1220"/>
@@ -22361,7 +21599,7 @@
       </w:rPr>
     </w:lvl>
   </w:abstractNum>
-  <w:abstractNum w:abstractNumId="45">
+  <w:abstractNum w:abstractNumId="46">
     <w:nsid w:val="387C309F"/>
     <w:multiLevelType w:val="multilevel"/>
     <w:tmpl w:val="E646C5B4"/>
@@ -22546,7 +21784,7 @@
       </w:rPr>
     </w:lvl>
   </w:abstractNum>
-  <w:abstractNum w:abstractNumId="46">
+  <w:abstractNum w:abstractNumId="47">
     <w:nsid w:val="3B875E90"/>
     <w:multiLevelType w:val="multilevel"/>
     <w:tmpl w:val="064A9CA2"/>
@@ -22731,7 +21969,7 @@
       </w:rPr>
     </w:lvl>
   </w:abstractNum>
-  <w:abstractNum w:abstractNumId="47">
+  <w:abstractNum w:abstractNumId="48">
     <w:nsid w:val="3D2A257C"/>
     <w:multiLevelType w:val="multilevel"/>
     <w:tmpl w:val="7D382E60"/>
@@ -22916,7 +22154,7 @@
       </w:rPr>
     </w:lvl>
   </w:abstractNum>
-  <w:abstractNum w:abstractNumId="48">
+  <w:abstractNum w:abstractNumId="49">
     <w:nsid w:val="3D727DD5"/>
     <w:multiLevelType w:val="multilevel"/>
     <w:tmpl w:val="5F28147C"/>
@@ -23101,7 +22339,7 @@
       </w:rPr>
     </w:lvl>
   </w:abstractNum>
-  <w:abstractNum w:abstractNumId="49">
+  <w:abstractNum w:abstractNumId="50">
     <w:nsid w:val="3D937F23"/>
     <w:multiLevelType w:val="multilevel"/>
     <w:tmpl w:val="7D56BC2A"/>
@@ -23286,7 +22524,120 @@
       </w:rPr>
     </w:lvl>
   </w:abstractNum>
-  <w:abstractNum w:abstractNumId="50">
+  <w:abstractNum w:abstractNumId="51">
+    <w:nsid w:val="3E453080"/>
+    <w:multiLevelType w:val="hybridMultilevel"/>
+    <w:tmpl w:val="DCB6D90A"/>
+    <w:lvl w:ilvl="0" w:tplc="04090001">
+      <w:start w:val="1"/>
+      <w:numFmt w:val="bullet"/>
+      <w:lvlText w:val=""/>
+      <w:lvlJc w:val="left"/>
+      <w:pPr>
+        <w:ind w:left="720" w:hanging="360"/>
+      </w:pPr>
+      <w:rPr>
+        <w:rFonts w:ascii="Symbol" w:hAnsi="Symbol" w:hint="default"/>
+      </w:rPr>
+    </w:lvl>
+    <w:lvl w:ilvl="1" w:tplc="04090003" w:tentative="1">
+      <w:start w:val="1"/>
+      <w:numFmt w:val="bullet"/>
+      <w:lvlText w:val="o"/>
+      <w:lvlJc w:val="left"/>
+      <w:pPr>
+        <w:ind w:left="1440" w:hanging="360"/>
+      </w:pPr>
+      <w:rPr>
+        <w:rFonts w:ascii="Courier New" w:hAnsi="Courier New" w:hint="default"/>
+      </w:rPr>
+    </w:lvl>
+    <w:lvl w:ilvl="2" w:tplc="04090005" w:tentative="1">
+      <w:start w:val="1"/>
+      <w:numFmt w:val="bullet"/>
+      <w:lvlText w:val=""/>
+      <w:lvlJc w:val="left"/>
+      <w:pPr>
+        <w:ind w:left="2160" w:hanging="360"/>
+      </w:pPr>
+      <w:rPr>
+        <w:rFonts w:ascii="Wingdings" w:hAnsi="Wingdings" w:hint="default"/>
+      </w:rPr>
+    </w:lvl>
+    <w:lvl w:ilvl="3" w:tplc="04090001" w:tentative="1">
+      <w:start w:val="1"/>
+      <w:numFmt w:val="bullet"/>
+      <w:lvlText w:val=""/>
+      <w:lvlJc w:val="left"/>
+      <w:pPr>
+        <w:ind w:left="2880" w:hanging="360"/>
+      </w:pPr>
+      <w:rPr>
+        <w:rFonts w:ascii="Symbol" w:hAnsi="Symbol" w:hint="default"/>
+      </w:rPr>
+    </w:lvl>
+    <w:lvl w:ilvl="4" w:tplc="04090003" w:tentative="1">
+      <w:start w:val="1"/>
+      <w:numFmt w:val="bullet"/>
+      <w:lvlText w:val="o"/>
+      <w:lvlJc w:val="left"/>
+      <w:pPr>
+        <w:ind w:left="3600" w:hanging="360"/>
+      </w:pPr>
+      <w:rPr>
+        <w:rFonts w:ascii="Courier New" w:hAnsi="Courier New" w:hint="default"/>
+      </w:rPr>
+    </w:lvl>
+    <w:lvl w:ilvl="5" w:tplc="04090005" w:tentative="1">
+      <w:start w:val="1"/>
+      <w:numFmt w:val="bullet"/>
+      <w:lvlText w:val=""/>
+      <w:lvlJc w:val="left"/>
+      <w:pPr>
+        <w:ind w:left="4320" w:hanging="360"/>
+      </w:pPr>
+      <w:rPr>
+        <w:rFonts w:ascii="Wingdings" w:hAnsi="Wingdings" w:hint="default"/>
+      </w:rPr>
+    </w:lvl>
+    <w:lvl w:ilvl="6" w:tplc="04090001" w:tentative="1">
+      <w:start w:val="1"/>
+      <w:numFmt w:val="bullet"/>
+      <w:lvlText w:val=""/>
+      <w:lvlJc w:val="left"/>
+      <w:pPr>
+        <w:ind w:left="5040" w:hanging="360"/>
+      </w:pPr>
+      <w:rPr>
+        <w:rFonts w:ascii="Symbol" w:hAnsi="Symbol" w:hint="default"/>
+      </w:rPr>
+    </w:lvl>
+    <w:lvl w:ilvl="7" w:tplc="04090003" w:tentative="1">
+      <w:start w:val="1"/>
+      <w:numFmt w:val="bullet"/>
+      <w:lvlText w:val="o"/>
+      <w:lvlJc w:val="left"/>
+      <w:pPr>
+        <w:ind w:left="5760" w:hanging="360"/>
+      </w:pPr>
+      <w:rPr>
+        <w:rFonts w:ascii="Courier New" w:hAnsi="Courier New" w:hint="default"/>
+      </w:rPr>
+    </w:lvl>
+    <w:lvl w:ilvl="8" w:tplc="04090005" w:tentative="1">
+      <w:start w:val="1"/>
+      <w:numFmt w:val="bullet"/>
+      <w:lvlText w:val=""/>
+      <w:lvlJc w:val="left"/>
+      <w:pPr>
+        <w:ind w:left="6480" w:hanging="360"/>
+      </w:pPr>
+      <w:rPr>
+        <w:rFonts w:ascii="Wingdings" w:hAnsi="Wingdings" w:hint="default"/>
+      </w:rPr>
+    </w:lvl>
+  </w:abstractNum>
+  <w:abstractNum w:abstractNumId="52">
     <w:nsid w:val="3E463361"/>
     <w:multiLevelType w:val="multilevel"/>
     <w:tmpl w:val="7AA2104C"/>
@@ -23471,7 +22822,7 @@
       </w:rPr>
     </w:lvl>
   </w:abstractNum>
-  <w:abstractNum w:abstractNumId="51">
+  <w:abstractNum w:abstractNumId="53">
     <w:nsid w:val="3FA717D1"/>
     <w:multiLevelType w:val="multilevel"/>
     <w:tmpl w:val="A6FA4418"/>
@@ -23656,7 +23007,7 @@
       </w:rPr>
     </w:lvl>
   </w:abstractNum>
-  <w:abstractNum w:abstractNumId="52">
+  <w:abstractNum w:abstractNumId="54">
     <w:nsid w:val="424934D3"/>
     <w:multiLevelType w:val="multilevel"/>
     <w:tmpl w:val="9EBCF956"/>
@@ -23841,7 +23192,7 @@
       </w:rPr>
     </w:lvl>
   </w:abstractNum>
-  <w:abstractNum w:abstractNumId="53">
+  <w:abstractNum w:abstractNumId="55">
     <w:nsid w:val="48E3763D"/>
     <w:multiLevelType w:val="multilevel"/>
     <w:tmpl w:val="88E08CEA"/>
@@ -24026,7 +23377,7 @@
       </w:rPr>
     </w:lvl>
   </w:abstractNum>
-  <w:abstractNum w:abstractNumId="54">
+  <w:abstractNum w:abstractNumId="56">
     <w:nsid w:val="49366837"/>
     <w:multiLevelType w:val="multilevel"/>
     <w:tmpl w:val="BD2234CA"/>
@@ -24211,7 +23562,7 @@
       </w:rPr>
     </w:lvl>
   </w:abstractNum>
-  <w:abstractNum w:abstractNumId="55">
+  <w:abstractNum w:abstractNumId="57">
     <w:nsid w:val="4A1961CD"/>
     <w:multiLevelType w:val="multilevel"/>
     <w:tmpl w:val="A30ECC68"/>
@@ -24396,7 +23747,7 @@
       </w:rPr>
     </w:lvl>
   </w:abstractNum>
-  <w:abstractNum w:abstractNumId="56">
+  <w:abstractNum w:abstractNumId="58">
     <w:nsid w:val="4A543CC2"/>
     <w:multiLevelType w:val="multilevel"/>
     <w:tmpl w:val="40B4BBDA"/>
@@ -24581,7 +23932,7 @@
       </w:rPr>
     </w:lvl>
   </w:abstractNum>
-  <w:abstractNum w:abstractNumId="57">
+  <w:abstractNum w:abstractNumId="59">
     <w:nsid w:val="4B274D39"/>
     <w:multiLevelType w:val="multilevel"/>
     <w:tmpl w:val="A014C5C0"/>
@@ -24766,7 +24117,7 @@
       </w:rPr>
     </w:lvl>
   </w:abstractNum>
-  <w:abstractNum w:abstractNumId="58">
+  <w:abstractNum w:abstractNumId="60">
     <w:nsid w:val="4DF4593A"/>
     <w:multiLevelType w:val="multilevel"/>
     <w:tmpl w:val="B0542DCC"/>
@@ -24951,7 +24302,7 @@
       </w:rPr>
     </w:lvl>
   </w:abstractNum>
-  <w:abstractNum w:abstractNumId="59">
+  <w:abstractNum w:abstractNumId="61">
     <w:nsid w:val="4DF5712C"/>
     <w:multiLevelType w:val="multilevel"/>
     <w:tmpl w:val="CF30F644"/>
@@ -25136,7 +24487,7 @@
       </w:rPr>
     </w:lvl>
   </w:abstractNum>
-  <w:abstractNum w:abstractNumId="60">
+  <w:abstractNum w:abstractNumId="62">
     <w:nsid w:val="4E34704D"/>
     <w:multiLevelType w:val="multilevel"/>
     <w:tmpl w:val="09BE3E74"/>
@@ -25321,7 +24672,7 @@
       </w:rPr>
     </w:lvl>
   </w:abstractNum>
-  <w:abstractNum w:abstractNumId="61">
+  <w:abstractNum w:abstractNumId="63">
     <w:nsid w:val="502D09C6"/>
     <w:multiLevelType w:val="multilevel"/>
     <w:tmpl w:val="346ED34A"/>
@@ -25506,7 +24857,7 @@
       </w:rPr>
     </w:lvl>
   </w:abstractNum>
-  <w:abstractNum w:abstractNumId="62">
+  <w:abstractNum w:abstractNumId="64">
     <w:nsid w:val="504228E2"/>
     <w:multiLevelType w:val="multilevel"/>
     <w:tmpl w:val="4D8E8E3E"/>
@@ -25691,7 +25042,7 @@
       </w:rPr>
     </w:lvl>
   </w:abstractNum>
-  <w:abstractNum w:abstractNumId="63">
+  <w:abstractNum w:abstractNumId="65">
     <w:nsid w:val="51253CE2"/>
     <w:multiLevelType w:val="multilevel"/>
     <w:tmpl w:val="C7DCCC00"/>
@@ -25876,7 +25227,7 @@
       </w:rPr>
     </w:lvl>
   </w:abstractNum>
-  <w:abstractNum w:abstractNumId="64">
+  <w:abstractNum w:abstractNumId="66">
     <w:nsid w:val="52710FA9"/>
     <w:multiLevelType w:val="multilevel"/>
     <w:tmpl w:val="E9A4FDC8"/>
@@ -26061,7 +25412,7 @@
       </w:rPr>
     </w:lvl>
   </w:abstractNum>
-  <w:abstractNum w:abstractNumId="65">
+  <w:abstractNum w:abstractNumId="67">
     <w:nsid w:val="52BC30E9"/>
     <w:multiLevelType w:val="multilevel"/>
     <w:tmpl w:val="2A94C47E"/>
@@ -26246,7 +25597,7 @@
       </w:rPr>
     </w:lvl>
   </w:abstractNum>
-  <w:abstractNum w:abstractNumId="66">
+  <w:abstractNum w:abstractNumId="68">
     <w:nsid w:val="546746C5"/>
     <w:multiLevelType w:val="multilevel"/>
     <w:tmpl w:val="91922BBA"/>
@@ -26431,7 +25782,7 @@
       </w:rPr>
     </w:lvl>
   </w:abstractNum>
-  <w:abstractNum w:abstractNumId="67">
+  <w:abstractNum w:abstractNumId="69">
     <w:nsid w:val="56CA54E4"/>
     <w:multiLevelType w:val="multilevel"/>
     <w:tmpl w:val="F77CE778"/>
@@ -26616,7 +25967,7 @@
       </w:rPr>
     </w:lvl>
   </w:abstractNum>
-  <w:abstractNum w:abstractNumId="68">
+  <w:abstractNum w:abstractNumId="70">
     <w:nsid w:val="56F0024E"/>
     <w:multiLevelType w:val="multilevel"/>
     <w:tmpl w:val="2670EC20"/>
@@ -26801,7 +26152,7 @@
       </w:rPr>
     </w:lvl>
   </w:abstractNum>
-  <w:abstractNum w:abstractNumId="69">
+  <w:abstractNum w:abstractNumId="71">
     <w:nsid w:val="58505015"/>
     <w:multiLevelType w:val="multilevel"/>
     <w:tmpl w:val="E480C4D8"/>
@@ -26986,7 +26337,7 @@
       </w:rPr>
     </w:lvl>
   </w:abstractNum>
-  <w:abstractNum w:abstractNumId="70">
+  <w:abstractNum w:abstractNumId="72">
     <w:nsid w:val="58754C5A"/>
     <w:multiLevelType w:val="multilevel"/>
     <w:tmpl w:val="A52C3934"/>
@@ -27171,7 +26522,7 @@
       </w:rPr>
     </w:lvl>
   </w:abstractNum>
-  <w:abstractNum w:abstractNumId="71">
+  <w:abstractNum w:abstractNumId="73">
     <w:nsid w:val="5E2F01EB"/>
     <w:multiLevelType w:val="multilevel"/>
     <w:tmpl w:val="95FEDF7C"/>
@@ -27356,7 +26707,7 @@
       </w:rPr>
     </w:lvl>
   </w:abstractNum>
-  <w:abstractNum w:abstractNumId="72">
+  <w:abstractNum w:abstractNumId="74">
     <w:nsid w:val="639B71CF"/>
     <w:multiLevelType w:val="multilevel"/>
     <w:tmpl w:val="C30E7456"/>
@@ -27541,7 +26892,7 @@
       </w:rPr>
     </w:lvl>
   </w:abstractNum>
-  <w:abstractNum w:abstractNumId="73">
+  <w:abstractNum w:abstractNumId="75">
     <w:nsid w:val="64A311C2"/>
     <w:multiLevelType w:val="multilevel"/>
     <w:tmpl w:val="F1FCD078"/>
@@ -27726,7 +27077,7 @@
       </w:rPr>
     </w:lvl>
   </w:abstractNum>
-  <w:abstractNum w:abstractNumId="74">
+  <w:abstractNum w:abstractNumId="76">
     <w:nsid w:val="64E15BED"/>
     <w:multiLevelType w:val="multilevel"/>
     <w:tmpl w:val="C23E75C4"/>
@@ -27911,7 +27262,7 @@
       </w:rPr>
     </w:lvl>
   </w:abstractNum>
-  <w:abstractNum w:abstractNumId="75">
+  <w:abstractNum w:abstractNumId="77">
     <w:nsid w:val="658D17F7"/>
     <w:multiLevelType w:val="multilevel"/>
     <w:tmpl w:val="34040AA2"/>
@@ -28096,7 +27447,7 @@
       </w:rPr>
     </w:lvl>
   </w:abstractNum>
-  <w:abstractNum w:abstractNumId="76">
+  <w:abstractNum w:abstractNumId="78">
     <w:nsid w:val="67B4364A"/>
     <w:multiLevelType w:val="multilevel"/>
     <w:tmpl w:val="E95C2B7E"/>
@@ -28281,7 +27632,7 @@
       </w:rPr>
     </w:lvl>
   </w:abstractNum>
-  <w:abstractNum w:abstractNumId="77">
+  <w:abstractNum w:abstractNumId="79">
     <w:nsid w:val="6A033DF2"/>
     <w:multiLevelType w:val="multilevel"/>
     <w:tmpl w:val="351CFFFC"/>
@@ -28466,7 +27817,7 @@
       </w:rPr>
     </w:lvl>
   </w:abstractNum>
-  <w:abstractNum w:abstractNumId="78">
+  <w:abstractNum w:abstractNumId="80">
     <w:nsid w:val="6C5423D9"/>
     <w:multiLevelType w:val="multilevel"/>
     <w:tmpl w:val="C888993C"/>
@@ -28651,7 +28002,7 @@
       </w:rPr>
     </w:lvl>
   </w:abstractNum>
-  <w:abstractNum w:abstractNumId="79">
+  <w:abstractNum w:abstractNumId="81">
     <w:nsid w:val="6C553BCD"/>
     <w:multiLevelType w:val="multilevel"/>
     <w:tmpl w:val="DD50E70C"/>
@@ -28836,7 +28187,7 @@
       </w:rPr>
     </w:lvl>
   </w:abstractNum>
-  <w:abstractNum w:abstractNumId="80">
+  <w:abstractNum w:abstractNumId="82">
     <w:nsid w:val="6DAE048D"/>
     <w:multiLevelType w:val="multilevel"/>
     <w:tmpl w:val="A6186454"/>
@@ -29021,7 +28372,7 @@
       </w:rPr>
     </w:lvl>
   </w:abstractNum>
-  <w:abstractNum w:abstractNumId="81">
+  <w:abstractNum w:abstractNumId="83">
     <w:nsid w:val="6FC10C97"/>
     <w:multiLevelType w:val="multilevel"/>
     <w:tmpl w:val="8020EFA4"/>
@@ -29206,7 +28557,7 @@
       </w:rPr>
     </w:lvl>
   </w:abstractNum>
-  <w:abstractNum w:abstractNumId="82">
+  <w:abstractNum w:abstractNumId="84">
     <w:nsid w:val="73031C49"/>
     <w:multiLevelType w:val="multilevel"/>
     <w:tmpl w:val="AEA6C994"/>
@@ -29391,7 +28742,7 @@
       </w:rPr>
     </w:lvl>
   </w:abstractNum>
-  <w:abstractNum w:abstractNumId="83">
+  <w:abstractNum w:abstractNumId="85">
     <w:nsid w:val="74EA741B"/>
     <w:multiLevelType w:val="multilevel"/>
     <w:tmpl w:val="F48EB11C"/>
@@ -29576,7 +28927,7 @@
       </w:rPr>
     </w:lvl>
   </w:abstractNum>
-  <w:abstractNum w:abstractNumId="84">
+  <w:abstractNum w:abstractNumId="86">
     <w:nsid w:val="765D16C6"/>
     <w:multiLevelType w:val="multilevel"/>
     <w:tmpl w:val="C1406A08"/>
@@ -29761,7 +29112,7 @@
       </w:rPr>
     </w:lvl>
   </w:abstractNum>
-  <w:abstractNum w:abstractNumId="85">
+  <w:abstractNum w:abstractNumId="87">
     <w:nsid w:val="76945694"/>
     <w:multiLevelType w:val="multilevel"/>
     <w:tmpl w:val="821265B6"/>
@@ -29946,7 +29297,7 @@
       </w:rPr>
     </w:lvl>
   </w:abstractNum>
-  <w:abstractNum w:abstractNumId="86">
+  <w:abstractNum w:abstractNumId="88">
     <w:nsid w:val="790209FF"/>
     <w:multiLevelType w:val="multilevel"/>
     <w:tmpl w:val="52224B6C"/>
@@ -30131,7 +29482,7 @@
       </w:rPr>
     </w:lvl>
   </w:abstractNum>
-  <w:abstractNum w:abstractNumId="87">
+  <w:abstractNum w:abstractNumId="89">
     <w:nsid w:val="793657B3"/>
     <w:multiLevelType w:val="multilevel"/>
     <w:tmpl w:val="5140725C"/>
@@ -30316,7 +29667,7 @@
       </w:rPr>
     </w:lvl>
   </w:abstractNum>
-  <w:abstractNum w:abstractNumId="88">
+  <w:abstractNum w:abstractNumId="90">
     <w:nsid w:val="7A7372E0"/>
     <w:multiLevelType w:val="multilevel"/>
     <w:tmpl w:val="AE628D64"/>
@@ -30501,7 +29852,7 @@
       </w:rPr>
     </w:lvl>
   </w:abstractNum>
-  <w:abstractNum w:abstractNumId="89">
+  <w:abstractNum w:abstractNumId="91">
     <w:nsid w:val="7E985BE2"/>
     <w:multiLevelType w:val="multilevel"/>
     <w:tmpl w:val="4D5E6E86"/>
@@ -30690,13 +30041,13 @@
     <w:abstractNumId w:val="7"/>
   </w:num>
   <w:num w:numId="2">
-    <w:abstractNumId w:val="59"/>
+    <w:abstractNumId w:val="61"/>
   </w:num>
   <w:num w:numId="3">
     <w:abstractNumId w:val="11"/>
   </w:num>
   <w:num w:numId="4">
-    <w:abstractNumId w:val="81"/>
+    <w:abstractNumId w:val="83"/>
   </w:num>
   <w:num w:numId="5">
     <w:abstractNumId w:val="21"/>
@@ -30705,43 +30056,43 @@
     <w:abstractNumId w:val="24"/>
   </w:num>
   <w:num w:numId="7">
-    <w:abstractNumId w:val="58"/>
+    <w:abstractNumId w:val="60"/>
   </w:num>
   <w:num w:numId="8">
-    <w:abstractNumId w:val="42"/>
+    <w:abstractNumId w:val="43"/>
   </w:num>
   <w:num w:numId="9">
-    <w:abstractNumId w:val="54"/>
+    <w:abstractNumId w:val="56"/>
   </w:num>
   <w:num w:numId="10">
-    <w:abstractNumId w:val="50"/>
+    <w:abstractNumId w:val="52"/>
   </w:num>
   <w:num w:numId="11">
-    <w:abstractNumId w:val="69"/>
+    <w:abstractNumId w:val="71"/>
   </w:num>
   <w:num w:numId="12">
     <w:abstractNumId w:val="8"/>
   </w:num>
   <w:num w:numId="13">
-    <w:abstractNumId w:val="52"/>
+    <w:abstractNumId w:val="54"/>
   </w:num>
   <w:num w:numId="14">
     <w:abstractNumId w:val="15"/>
   </w:num>
   <w:num w:numId="15">
-    <w:abstractNumId w:val="45"/>
+    <w:abstractNumId w:val="46"/>
   </w:num>
   <w:num w:numId="16">
     <w:abstractNumId w:val="19"/>
   </w:num>
   <w:num w:numId="17">
-    <w:abstractNumId w:val="71"/>
+    <w:abstractNumId w:val="73"/>
   </w:num>
   <w:num w:numId="18">
     <w:abstractNumId w:val="14"/>
   </w:num>
   <w:num w:numId="19">
-    <w:abstractNumId w:val="53"/>
+    <w:abstractNumId w:val="55"/>
   </w:num>
   <w:num w:numId="20">
     <w:abstractNumId w:val="36"/>
@@ -30759,7 +30110,7 @@
     <w:abstractNumId w:val="6"/>
   </w:num>
   <w:num w:numId="25">
-    <w:abstractNumId w:val="80"/>
+    <w:abstractNumId w:val="82"/>
   </w:num>
   <w:num w:numId="26">
     <w:abstractNumId w:val="25"/>
@@ -30771,46 +30122,46 @@
     <w:abstractNumId w:val="26"/>
   </w:num>
   <w:num w:numId="29">
-    <w:abstractNumId w:val="84"/>
+    <w:abstractNumId w:val="86"/>
   </w:num>
   <w:num w:numId="30">
     <w:abstractNumId w:val="34"/>
   </w:num>
   <w:num w:numId="31">
-    <w:abstractNumId w:val="87"/>
+    <w:abstractNumId w:val="89"/>
   </w:num>
   <w:num w:numId="32">
-    <w:abstractNumId w:val="61"/>
+    <w:abstractNumId w:val="63"/>
   </w:num>
   <w:num w:numId="33">
-    <w:abstractNumId w:val="46"/>
+    <w:abstractNumId w:val="47"/>
   </w:num>
   <w:num w:numId="34">
-    <w:abstractNumId w:val="38"/>
+    <w:abstractNumId w:val="39"/>
   </w:num>
   <w:num w:numId="35">
-    <w:abstractNumId w:val="55"/>
+    <w:abstractNumId w:val="57"/>
   </w:num>
   <w:num w:numId="36">
     <w:abstractNumId w:val="33"/>
   </w:num>
   <w:num w:numId="37">
-    <w:abstractNumId w:val="86"/>
+    <w:abstractNumId w:val="88"/>
   </w:num>
   <w:num w:numId="38">
-    <w:abstractNumId w:val="89"/>
+    <w:abstractNumId w:val="91"/>
   </w:num>
   <w:num w:numId="39">
-    <w:abstractNumId w:val="64"/>
+    <w:abstractNumId w:val="66"/>
   </w:num>
   <w:num w:numId="40">
-    <w:abstractNumId w:val="68"/>
+    <w:abstractNumId w:val="70"/>
   </w:num>
   <w:num w:numId="41">
     <w:abstractNumId w:val="13"/>
   </w:num>
   <w:num w:numId="42">
-    <w:abstractNumId w:val="73"/>
+    <w:abstractNumId w:val="75"/>
   </w:num>
   <w:num w:numId="43">
     <w:abstractNumId w:val="5"/>
@@ -30822,7 +30173,7 @@
     <w:abstractNumId w:val="0"/>
   </w:num>
   <w:num w:numId="46">
-    <w:abstractNumId w:val="48"/>
+    <w:abstractNumId w:val="49"/>
   </w:num>
   <w:num w:numId="47">
     <w:abstractNumId w:val="17"/>
@@ -30834,13 +30185,13 @@
     <w:abstractNumId w:val="3"/>
   </w:num>
   <w:num w:numId="50">
-    <w:abstractNumId w:val="72"/>
+    <w:abstractNumId w:val="74"/>
   </w:num>
   <w:num w:numId="51">
-    <w:abstractNumId w:val="51"/>
+    <w:abstractNumId w:val="53"/>
   </w:num>
   <w:num w:numId="52">
-    <w:abstractNumId w:val="60"/>
+    <w:abstractNumId w:val="62"/>
   </w:num>
   <w:num w:numId="53">
     <w:abstractNumId w:val="30"/>
@@ -30849,46 +30200,46 @@
     <w:abstractNumId w:val="32"/>
   </w:num>
   <w:num w:numId="55">
-    <w:abstractNumId w:val="41"/>
+    <w:abstractNumId w:val="42"/>
   </w:num>
   <w:num w:numId="56">
     <w:abstractNumId w:val="9"/>
   </w:num>
   <w:num w:numId="57">
-    <w:abstractNumId w:val="43"/>
+    <w:abstractNumId w:val="44"/>
   </w:num>
   <w:num w:numId="58">
-    <w:abstractNumId w:val="78"/>
+    <w:abstractNumId w:val="80"/>
   </w:num>
   <w:num w:numId="59">
     <w:abstractNumId w:val="10"/>
   </w:num>
   <w:num w:numId="60">
-    <w:abstractNumId w:val="44"/>
+    <w:abstractNumId w:val="45"/>
   </w:num>
   <w:num w:numId="61">
-    <w:abstractNumId w:val="67"/>
+    <w:abstractNumId w:val="69"/>
   </w:num>
   <w:num w:numId="62">
-    <w:abstractNumId w:val="62"/>
+    <w:abstractNumId w:val="64"/>
   </w:num>
   <w:num w:numId="63">
     <w:abstractNumId w:val="27"/>
   </w:num>
   <w:num w:numId="64">
-    <w:abstractNumId w:val="63"/>
+    <w:abstractNumId w:val="65"/>
   </w:num>
   <w:num w:numId="65">
-    <w:abstractNumId w:val="79"/>
+    <w:abstractNumId w:val="81"/>
   </w:num>
   <w:num w:numId="66">
     <w:abstractNumId w:val="37"/>
   </w:num>
   <w:num w:numId="67">
-    <w:abstractNumId w:val="82"/>
+    <w:abstractNumId w:val="84"/>
   </w:num>
   <w:num w:numId="68">
-    <w:abstractNumId w:val="83"/>
+    <w:abstractNumId w:val="85"/>
   </w:num>
   <w:num w:numId="69">
     <w:abstractNumId w:val="18"/>
@@ -30897,13 +30248,13 @@
     <w:abstractNumId w:val="16"/>
   </w:num>
   <w:num w:numId="71">
-    <w:abstractNumId w:val="70"/>
+    <w:abstractNumId w:val="72"/>
   </w:num>
   <w:num w:numId="72">
-    <w:abstractNumId w:val="74"/>
+    <w:abstractNumId w:val="76"/>
   </w:num>
   <w:num w:numId="73">
-    <w:abstractNumId w:val="39"/>
+    <w:abstractNumId w:val="40"/>
   </w:num>
   <w:num w:numId="74">
     <w:abstractNumId w:val="29"/>
@@ -30915,46 +30266,52 @@
     <w:abstractNumId w:val="1"/>
   </w:num>
   <w:num w:numId="77">
-    <w:abstractNumId w:val="47"/>
+    <w:abstractNumId w:val="48"/>
   </w:num>
   <w:num w:numId="78">
-    <w:abstractNumId w:val="65"/>
+    <w:abstractNumId w:val="67"/>
   </w:num>
   <w:num w:numId="79">
-    <w:abstractNumId w:val="56"/>
+    <w:abstractNumId w:val="58"/>
   </w:num>
   <w:num w:numId="80">
     <w:abstractNumId w:val="28"/>
   </w:num>
   <w:num w:numId="81">
-    <w:abstractNumId w:val="49"/>
+    <w:abstractNumId w:val="50"/>
   </w:num>
   <w:num w:numId="82">
     <w:abstractNumId w:val="22"/>
   </w:num>
   <w:num w:numId="83">
-    <w:abstractNumId w:val="66"/>
+    <w:abstractNumId w:val="68"/>
   </w:num>
   <w:num w:numId="84">
-    <w:abstractNumId w:val="85"/>
+    <w:abstractNumId w:val="87"/>
   </w:num>
   <w:num w:numId="85">
-    <w:abstractNumId w:val="57"/>
+    <w:abstractNumId w:val="59"/>
   </w:num>
   <w:num w:numId="86">
+    <w:abstractNumId w:val="79"/>
+  </w:num>
+  <w:num w:numId="87">
+    <w:abstractNumId w:val="90"/>
+  </w:num>
+  <w:num w:numId="88">
+    <w:abstractNumId w:val="78"/>
+  </w:num>
+  <w:num w:numId="89">
     <w:abstractNumId w:val="77"/>
   </w:num>
-  <w:num w:numId="87">
-    <w:abstractNumId w:val="88"/>
+  <w:num w:numId="90">
+    <w:abstractNumId w:val="41"/>
   </w:num>
-  <w:num w:numId="88">
-    <w:abstractNumId w:val="76"/>
+  <w:num w:numId="91">
+    <w:abstractNumId w:val="51"/>
   </w:num>
-  <w:num w:numId="89">
-    <w:abstractNumId w:val="75"/>
-  </w:num>
-  <w:num w:numId="90">
-    <w:abstractNumId w:val="40"/>
+  <w:num w:numId="92">
+    <w:abstractNumId w:val="38"/>
   </w:num>
   <w:numIdMacAtCleanup w:val="89"/>
 </w:numbering>
@@ -33495,7 +32852,7 @@
 </file>
 
 <file path=customXml/itemProps1.xml><?xml version="1.0" encoding="utf-8"?>
-<ds:datastoreItem xmlns:ds="http://schemas.openxmlformats.org/officeDocument/2006/customXml" ds:itemID="{B158B70C-78FB-B74C-B673-D3FE2AF2261F}">
+<ds:datastoreItem xmlns:ds="http://schemas.openxmlformats.org/officeDocument/2006/customXml" ds:itemID="{064E85A6-EAC0-F042-A2AF-B9973D764153}">
   <ds:schemaRefs>
     <ds:schemaRef ds:uri="http://schemas.openxmlformats.org/officeDocument/2006/bibliography"/>
   </ds:schemaRefs>

</xml_diff>